<commit_message>
Began report intro, completed layout.
</commit_message>
<xml_diff>
--- a/Enigma Report.docx
+++ b/Enigma Report.docx
@@ -268,13 +268,7 @@
                               <w:rPr>
                                 <w:sz w:val="28"/>
                               </w:rPr>
-                              <w:t>Enigma</w:t>
-                            </w:r>
-                            <w:r>
-                              <w:rPr>
-                                <w:sz w:val="28"/>
-                              </w:rPr>
-                              <w:t xml:space="preserve"> Game</w:t>
+                              <w:t>Enigma Game</w:t>
                             </w:r>
                           </w:p>
                         </w:txbxContent>
@@ -313,13 +307,7 @@
                         <w:rPr>
                           <w:sz w:val="28"/>
                         </w:rPr>
-                        <w:t>Enigma</w:t>
-                      </w:r>
-                      <w:r>
-                        <w:rPr>
-                          <w:sz w:val="28"/>
-                        </w:rPr>
-                        <w:t xml:space="preserve"> Game</w:t>
+                        <w:t>Enigma Game</w:t>
                       </w:r>
                     </w:p>
                   </w:txbxContent>
@@ -2347,7 +2335,13 @@
         <w:t>. If we limit the key to four characters, the chip</w:t>
       </w:r>
       <w:r>
-        <w:t xml:space="preserve"> can be constructed with a total of eight 8-bit memory blocks (four for the key and four for the guess), sixteen special comparators which can check for a character match, and a 4-bit OR gate to check if there is a match anywhere in the key.</w:t>
+        <w:t xml:space="preserve"> can be constructed with a to</w:t>
+      </w:r>
+      <w:r>
+        <w:t>tal of eight 8-bit inputs</w:t>
+      </w:r>
+      <w:r>
+        <w:t xml:space="preserve"> (four for the key and four for the guess), sixteen special comparators which can check for a character match, and a 4-bit OR gate to check if there is a match anywhere in the key.</w:t>
       </w:r>
       <w:r>
         <w:t xml:space="preserve"> </w:t>
@@ -2366,9 +2360,6 @@
     </w:p>
     <w:p>
       <w:r>
-        <w:t xml:space="preserve">Specialized </w:t>
-      </w:r>
-      <w:r>
         <w:t>Application-Specific Integrated Circuits (ASIC)</w:t>
       </w:r>
       <w:r>
@@ -2408,12 +2399,2937 @@
         <w:t>nature of ASICs</w:t>
       </w:r>
       <w:r>
-        <w:t>, it’s easier and cheaper for companies to program generic EEPROM chips to run electronic toys or CPUs to run modern video games.</w:t>
+        <w:t>, it’s easier and cheaper for companies to program generic EEPROM chips to run electronic toys</w:t>
+      </w:r>
+      <w:r>
+        <w:t>,</w:t>
+      </w:r>
+      <w:r>
+        <w:t xml:space="preserve"> or CPUs to run m</w:t>
+      </w:r>
+      <w:r>
+        <w:t xml:space="preserve">odern video games; this limits the use of a chip like </w:t>
+      </w:r>
+      <w:r>
+        <w:t>this</w:t>
+      </w:r>
+      <w:r>
+        <w:t xml:space="preserve"> in modernity.</w:t>
+      </w:r>
+    </w:p>
+    <w:p/>
+    <w:p/>
+    <w:p/>
+    <w:p>
+      <w:pPr>
+        <w:pStyle w:val="LabReportHeading"/>
+      </w:pPr>
+      <w:r>
+        <w:lastRenderedPageBreak/>
+        <w:t>Introduction</w:t>
+      </w:r>
+    </w:p>
+    <w:p>
+      <w:r>
+        <w:t xml:space="preserve">The Enigma Game is basically a password guessing game that lets you know if your entry is correct. </w:t>
+      </w:r>
+      <w:r>
+        <w:t xml:space="preserve">As with a password, the order in which you type in a character matters. For simplicity, we will assume that all characters in a </w:t>
+      </w:r>
+      <w:r>
+        <w:rPr>
+          <w:b/>
+        </w:rPr>
+        <w:t>KEY</w:t>
+      </w:r>
+      <w:r>
+        <w:t xml:space="preserve"> are unique (meaning no repeats). </w:t>
+      </w:r>
+      <w:r>
+        <w:t xml:space="preserve">Constructing a game such as this seems daunting, but is very doable if you split it up into smaller parts. </w:t>
+      </w:r>
+      <w:r>
+        <w:t xml:space="preserve">There are many references to inputs </w:t>
+      </w:r>
+      <w:r>
+        <w:t>and figures in this report</w:t>
+      </w:r>
+      <w:r>
+        <w:t xml:space="preserve">, so </w:t>
+      </w:r>
+      <w:r>
+        <w:t>for readability, all input names</w:t>
+      </w:r>
+      <w:r>
+        <w:t xml:space="preserve"> will be in </w:t>
+      </w:r>
+      <w:r>
+        <w:rPr>
+          <w:b/>
+        </w:rPr>
+        <w:t>BOLD</w:t>
+      </w:r>
+      <w:r>
+        <w:rPr>
+          <w:b/>
+        </w:rPr>
+        <w:t xml:space="preserve"> </w:t>
+      </w:r>
+      <w:r>
+        <w:t xml:space="preserve">and figures will be referenced in </w:t>
+      </w:r>
+      <w:r>
+        <w:rPr>
+          <w:i/>
+        </w:rPr>
+        <w:t>Italics</w:t>
+      </w:r>
+      <w:r>
+        <w:t>.</w:t>
+      </w:r>
+    </w:p>
+    <w:p>
+      <w:r>
+        <w:t xml:space="preserve">There are 8 8-bit input ‘busses’, one for each character of both the </w:t>
+      </w:r>
+      <w:r>
+        <w:rPr>
+          <w:b/>
+        </w:rPr>
+        <w:t>KEY</w:t>
+      </w:r>
+      <w:r>
+        <w:t xml:space="preserve"> and the </w:t>
+      </w:r>
+      <w:r>
+        <w:rPr>
+          <w:b/>
+        </w:rPr>
+        <w:t>GUESS</w:t>
+      </w:r>
+      <w:r>
+        <w:t>,</w:t>
+      </w:r>
+      <w:r>
+        <w:rPr>
+          <w:b/>
+        </w:rPr>
+        <w:t xml:space="preserve"> </w:t>
+      </w:r>
+      <w:r>
+        <w:t>because an extended ASCII or UTF-8 encoded character is represented with 8 bits</w:t>
+      </w:r>
+      <w:r>
+        <w:t xml:space="preserve">. We need to know two things for each </w:t>
+      </w:r>
+      <w:r>
+        <w:rPr>
+          <w:b/>
+        </w:rPr>
+        <w:t>GUESS</w:t>
+      </w:r>
+      <w:r>
+        <w:t xml:space="preserve"> character: does this character match the corresponding character in the </w:t>
+      </w:r>
+      <w:r>
+        <w:rPr>
+          <w:b/>
+        </w:rPr>
+        <w:t>KEY</w:t>
+      </w:r>
+      <w:r>
+        <w:t xml:space="preserve">, and if not, does it match any other character in the </w:t>
+      </w:r>
+      <w:r>
+        <w:rPr>
+          <w:b/>
+        </w:rPr>
+        <w:t>KEY</w:t>
+      </w:r>
+      <w:r>
+        <w:t xml:space="preserve">? We’ll call these 2 outputs </w:t>
+      </w:r>
+      <w:r>
+        <w:rPr>
+          <w:b/>
+        </w:rPr>
+        <w:t>PLACE</w:t>
+      </w:r>
+      <w:r>
+        <w:t xml:space="preserve"> (for when the </w:t>
+      </w:r>
+      <w:r>
+        <w:rPr>
+          <w:b/>
+        </w:rPr>
+        <w:t>GUESS</w:t>
+      </w:r>
+      <w:r>
+        <w:t xml:space="preserve"> character matches a </w:t>
+      </w:r>
+      <w:r>
+        <w:rPr>
+          <w:b/>
+        </w:rPr>
+        <w:t>KEY</w:t>
+      </w:r>
+      <w:r>
+        <w:t xml:space="preserve"> character in the correct location) and </w:t>
+      </w:r>
+      <w:r>
+        <w:rPr>
+          <w:b/>
+        </w:rPr>
+        <w:t>MATCH</w:t>
+      </w:r>
+      <w:r>
+        <w:t xml:space="preserve"> (for when the </w:t>
+      </w:r>
+      <w:r>
+        <w:rPr>
+          <w:b/>
+        </w:rPr>
+        <w:t>GUESS</w:t>
+      </w:r>
+      <w:r>
+        <w:t xml:space="preserve"> character matches a </w:t>
+      </w:r>
+      <w:r>
+        <w:rPr>
+          <w:b/>
+        </w:rPr>
+        <w:t>KEY</w:t>
+      </w:r>
+      <w:r>
+        <w:t xml:space="preserve"> character in a different location).</w:t>
+      </w:r>
+      <w:r>
+        <w:t xml:space="preserve"> We’ll say we want </w:t>
+      </w:r>
+      <w:r>
+        <w:rPr>
+          <w:b/>
+        </w:rPr>
+        <w:t>PLACE</w:t>
+      </w:r>
+      <w:r>
+        <w:t xml:space="preserve"> to be </w:t>
+      </w:r>
+      <w:r>
+        <w:rPr>
+          <w:b/>
+        </w:rPr>
+        <w:t>HIGH</w:t>
+      </w:r>
+      <w:r>
+        <w:t xml:space="preserve"> when the </w:t>
+      </w:r>
+      <w:r>
+        <w:rPr>
+          <w:b/>
+        </w:rPr>
+        <w:t>KEY</w:t>
+      </w:r>
+      <w:r>
+        <w:t xml:space="preserve"> and </w:t>
+      </w:r>
+      <w:r>
+        <w:rPr>
+          <w:b/>
+        </w:rPr>
+        <w:t>GUESS</w:t>
+      </w:r>
+      <w:r>
+        <w:t xml:space="preserve"> in the same position matches, and </w:t>
+      </w:r>
+      <w:r>
+        <w:rPr>
+          <w:b/>
+        </w:rPr>
+        <w:t>LOW</w:t>
+      </w:r>
+      <w:r>
+        <w:t xml:space="preserve"> otherwise. Similarly, we’ll say </w:t>
+      </w:r>
+      <w:r>
+        <w:rPr>
+          <w:b/>
+        </w:rPr>
+        <w:t xml:space="preserve">MATCH </w:t>
+      </w:r>
+      <w:r>
+        <w:t xml:space="preserve">should be </w:t>
+      </w:r>
+      <w:r>
+        <w:rPr>
+          <w:b/>
+        </w:rPr>
+        <w:t>HIGH</w:t>
+      </w:r>
+      <w:r>
+        <w:t xml:space="preserve"> when </w:t>
+      </w:r>
+      <w:r>
+        <w:t xml:space="preserve">the </w:t>
+      </w:r>
+      <w:r>
+        <w:rPr>
+          <w:b/>
+        </w:rPr>
+        <w:t>GUESS</w:t>
+      </w:r>
+      <w:r>
+        <w:t xml:space="preserve"> character matches a </w:t>
+      </w:r>
+      <w:r>
+        <w:rPr>
+          <w:b/>
+        </w:rPr>
+        <w:t xml:space="preserve">KEY </w:t>
+      </w:r>
+      <w:r>
+        <w:t xml:space="preserve">character in a different location. This is illustrated in </w:t>
+      </w:r>
+      <w:r>
+        <w:rPr>
+          <w:i/>
+        </w:rPr>
+        <w:t>Figure 1</w:t>
+      </w:r>
+      <w:r>
+        <w:t>.</w:t>
+      </w:r>
+    </w:p>
+    <w:p>
+      <w:r>
+        <w:rPr>
+          <w:noProof/>
+        </w:rPr>
+        <mc:AlternateContent>
+          <mc:Choice Requires="wps">
+            <w:drawing>
+              <wp:anchor distT="45720" distB="45720" distL="114300" distR="114300" simplePos="0" relativeHeight="251698176" behindDoc="0" locked="0" layoutInCell="1" allowOverlap="1">
+                <wp:simplePos x="0" y="0"/>
+                <wp:positionH relativeFrom="column">
+                  <wp:posOffset>3371850</wp:posOffset>
+                </wp:positionH>
+                <wp:positionV relativeFrom="paragraph">
+                  <wp:posOffset>72390</wp:posOffset>
+                </wp:positionV>
+                <wp:extent cx="2984500" cy="2197100"/>
+                <wp:effectExtent l="0" t="0" r="0" b="0"/>
+                <wp:wrapSquare wrapText="bothSides"/>
+                <wp:docPr id="21" name="Text Box 2"/>
+                <wp:cNvGraphicFramePr>
+                  <a:graphicFrameLocks xmlns:a="http://schemas.openxmlformats.org/drawingml/2006/main"/>
+                </wp:cNvGraphicFramePr>
+                <a:graphic xmlns:a="http://schemas.openxmlformats.org/drawingml/2006/main">
+                  <a:graphicData uri="http://schemas.microsoft.com/office/word/2010/wordprocessingShape">
+                    <wps:wsp>
+                      <wps:cNvSpPr txBox="1">
+                        <a:spLocks noChangeArrowheads="1"/>
+                      </wps:cNvSpPr>
+                      <wps:spPr bwMode="auto">
+                        <a:xfrm>
+                          <a:off x="0" y="0"/>
+                          <a:ext cx="2984500" cy="2197100"/>
+                        </a:xfrm>
+                        <a:prstGeom prst="rect">
+                          <a:avLst/>
+                        </a:prstGeom>
+                        <a:noFill/>
+                        <a:ln w="9525">
+                          <a:noFill/>
+                          <a:miter lim="800000"/>
+                          <a:headEnd/>
+                          <a:tailEnd/>
+                        </a:ln>
+                      </wps:spPr>
+                      <wps:txbx>
+                        <w:txbxContent>
+                          <w:p/>
+                          <w:tbl>
+                            <w:tblPr>
+                              <w:tblStyle w:val="TableGrid"/>
+                              <w:tblW w:w="0" w:type="auto"/>
+                              <w:tblLook w:val="04A0" w:firstRow="1" w:lastRow="0" w:firstColumn="1" w:lastColumn="0" w:noHBand="0" w:noVBand="1"/>
+                            </w:tblPr>
+                            <w:tblGrid>
+                              <w:gridCol w:w="2197"/>
+                              <w:gridCol w:w="2191"/>
+                            </w:tblGrid>
+                            <w:tr>
+                              <w:trPr>
+                                <w:trHeight w:val="259"/>
+                              </w:trPr>
+                              <w:tc>
+                                <w:tcPr>
+                                  <w:tcW w:w="2246" w:type="dxa"/>
+                                  <w:shd w:val="clear" w:color="auto" w:fill="E7E6E6" w:themeFill="background2"/>
+                                </w:tcPr>
+                                <w:p>
+                                  <w:pPr>
+                                    <w:jc w:val="center"/>
+                                  </w:pPr>
+                                  <w:r>
+                                    <w:t>Condition</w:t>
+                                  </w:r>
+                                </w:p>
+                              </w:tc>
+                              <w:tc>
+                                <w:tcPr>
+                                  <w:tcW w:w="2247" w:type="dxa"/>
+                                  <w:shd w:val="clear" w:color="auto" w:fill="E7E6E6" w:themeFill="background2"/>
+                                </w:tcPr>
+                                <w:p>
+                                  <w:pPr>
+                                    <w:jc w:val="center"/>
+                                  </w:pPr>
+                                  <w:r>
+                                    <w:t>Output</w:t>
+                                  </w:r>
+                                </w:p>
+                              </w:tc>
+                            </w:tr>
+                            <w:tr>
+                              <w:trPr>
+                                <w:trHeight w:val="160"/>
+                              </w:trPr>
+                              <w:tc>
+                                <w:tcPr>
+                                  <w:tcW w:w="2246" w:type="dxa"/>
+                                </w:tcPr>
+                                <w:p>
+                                  <w:pPr>
+                                    <w:rPr>
+                                      <w:b/>
+                                    </w:rPr>
+                                  </w:pPr>
+                                  <w:r>
+                                    <w:rPr>
+                                      <w:b/>
+                                    </w:rPr>
+                                    <w:t xml:space="preserve">GUESS A == KEY A </w:t>
+                                  </w:r>
+                                </w:p>
+                              </w:tc>
+                              <w:tc>
+                                <w:tcPr>
+                                  <w:tcW w:w="2247" w:type="dxa"/>
+                                </w:tcPr>
+                                <w:p>
+                                  <w:pPr>
+                                    <w:rPr>
+                                      <w:b/>
+                                    </w:rPr>
+                                  </w:pPr>
+                                  <w:r>
+                                    <w:rPr>
+                                      <w:b/>
+                                    </w:rPr>
+                                    <w:t>PLACE = HIGH</w:t>
+                                  </w:r>
+                                </w:p>
+                              </w:tc>
+                            </w:tr>
+                            <w:tr>
+                              <w:trPr>
+                                <w:trHeight w:val="79"/>
+                              </w:trPr>
+                              <w:tc>
+                                <w:tcPr>
+                                  <w:tcW w:w="2246" w:type="dxa"/>
+                                </w:tcPr>
+                                <w:p>
+                                  <w:pPr>
+                                    <w:rPr>
+                                      <w:b/>
+                                    </w:rPr>
+                                  </w:pPr>
+                                  <w:r>
+                                    <w:rPr>
+                                      <w:b/>
+                                    </w:rPr>
+                                    <w:t>GUESS A != KEY A</w:t>
+                                  </w:r>
+                                </w:p>
+                              </w:tc>
+                              <w:tc>
+                                <w:tcPr>
+                                  <w:tcW w:w="2247" w:type="dxa"/>
+                                </w:tcPr>
+                                <w:p>
+                                  <w:pPr>
+                                    <w:rPr>
+                                      <w:b/>
+                                    </w:rPr>
+                                  </w:pPr>
+                                  <w:r>
+                                    <w:rPr>
+                                      <w:b/>
+                                    </w:rPr>
+                                    <w:t>PLACE = LOW</w:t>
+                                  </w:r>
+                                </w:p>
+                              </w:tc>
+                            </w:tr>
+                            <w:tr>
+                              <w:trPr>
+                                <w:trHeight w:val="417"/>
+                              </w:trPr>
+                              <w:tc>
+                                <w:tcPr>
+                                  <w:tcW w:w="2246" w:type="dxa"/>
+                                </w:tcPr>
+                                <w:p>
+                                  <w:pPr>
+                                    <w:rPr>
+                                      <w:b/>
+                                    </w:rPr>
+                                  </w:pPr>
+                                  <w:r>
+                                    <w:rPr>
+                                      <w:b/>
+                                    </w:rPr>
+                                    <w:t xml:space="preserve">GUESS A == KEY B, C, </w:t>
+                                  </w:r>
+                                  <w:r>
+                                    <w:t>or</w:t>
+                                  </w:r>
+                                  <w:r>
+                                    <w:rPr>
+                                      <w:b/>
+                                    </w:rPr>
+                                    <w:t xml:space="preserve"> D</w:t>
+                                  </w:r>
+                                </w:p>
+                              </w:tc>
+                              <w:tc>
+                                <w:tcPr>
+                                  <w:tcW w:w="2247" w:type="dxa"/>
+                                </w:tcPr>
+                                <w:p>
+                                  <w:pPr>
+                                    <w:rPr>
+                                      <w:b/>
+                                    </w:rPr>
+                                  </w:pPr>
+                                  <w:r>
+                                    <w:rPr>
+                                      <w:b/>
+                                    </w:rPr>
+                                    <w:t>MATCH = HIGH</w:t>
+                                  </w:r>
+                                </w:p>
+                              </w:tc>
+                            </w:tr>
+                            <w:tr>
+                              <w:trPr>
+                                <w:trHeight w:val="417"/>
+                              </w:trPr>
+                              <w:tc>
+                                <w:tcPr>
+                                  <w:tcW w:w="2246" w:type="dxa"/>
+                                </w:tcPr>
+                                <w:p>
+                                  <w:r>
+                                    <w:rPr>
+                                      <w:b/>
+                                    </w:rPr>
+                                    <w:t xml:space="preserve">GUESS A </w:t>
+                                  </w:r>
+                                  <w:r>
+                                    <w:rPr>
+                                      <w:b/>
+                                    </w:rPr>
+                                    <w:t>!</w:t>
+                                  </w:r>
+                                  <w:r>
+                                    <w:rPr>
+                                      <w:b/>
+                                    </w:rPr>
+                                    <w:t xml:space="preserve">= KEY B, C, </w:t>
+                                  </w:r>
+                                  <w:r>
+                                    <w:t>or</w:t>
+                                  </w:r>
+                                  <w:r>
+                                    <w:rPr>
+                                      <w:b/>
+                                    </w:rPr>
+                                    <w:t xml:space="preserve"> D</w:t>
+                                  </w:r>
+                                </w:p>
+                              </w:tc>
+                              <w:tc>
+                                <w:tcPr>
+                                  <w:tcW w:w="2247" w:type="dxa"/>
+                                </w:tcPr>
+                                <w:p>
+                                  <w:pPr>
+                                    <w:rPr>
+                                      <w:b/>
+                                    </w:rPr>
+                                  </w:pPr>
+                                  <w:r>
+                                    <w:rPr>
+                                      <w:b/>
+                                    </w:rPr>
+                                    <w:t>MATCH = LOW</w:t>
+                                  </w:r>
+                                </w:p>
+                              </w:tc>
+                            </w:tr>
+                          </w:tbl>
+                          <w:p/>
+                        </w:txbxContent>
+                      </wps:txbx>
+                      <wps:bodyPr rot="0" vert="horz" wrap="square" lIns="91440" tIns="45720" rIns="91440" bIns="45720" anchor="t" anchorCtr="0">
+                        <a:noAutofit/>
+                      </wps:bodyPr>
+                    </wps:wsp>
+                  </a:graphicData>
+                </a:graphic>
+                <wp14:sizeRelH relativeFrom="margin">
+                  <wp14:pctWidth>0</wp14:pctWidth>
+                </wp14:sizeRelH>
+                <wp14:sizeRelV relativeFrom="margin">
+                  <wp14:pctHeight>0</wp14:pctHeight>
+                </wp14:sizeRelV>
+              </wp:anchor>
+            </w:drawing>
+          </mc:Choice>
+          <mc:Fallback>
+            <w:pict>
+              <v:shape id="_x0000_s1030" type="#_x0000_t202" style="position:absolute;margin-left:265.5pt;margin-top:5.7pt;width:235pt;height:173pt;z-index:251698176;visibility:visible;mso-wrap-style:square;mso-width-percent:0;mso-height-percent:0;mso-wrap-distance-left:9pt;mso-wrap-distance-top:3.6pt;mso-wrap-distance-right:9pt;mso-wrap-distance-bottom:3.6pt;mso-position-horizontal:absolute;mso-position-horizontal-relative:text;mso-position-vertical:absolute;mso-position-vertical-relative:text;mso-width-percent:0;mso-height-percent:0;mso-width-relative:margin;mso-height-relative:margin;v-text-anchor:top" o:gfxdata="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" filled="f" stroked="f">
+                <v:textbox>
+                  <w:txbxContent>
+                    <w:p/>
+                    <w:tbl>
+                      <w:tblPr>
+                        <w:tblStyle w:val="TableGrid"/>
+                        <w:tblW w:w="0" w:type="auto"/>
+                        <w:tblLook w:val="04A0" w:firstRow="1" w:lastRow="0" w:firstColumn="1" w:lastColumn="0" w:noHBand="0" w:noVBand="1"/>
+                      </w:tblPr>
+                      <w:tblGrid>
+                        <w:gridCol w:w="2197"/>
+                        <w:gridCol w:w="2191"/>
+                      </w:tblGrid>
+                      <w:tr>
+                        <w:trPr>
+                          <w:trHeight w:val="259"/>
+                        </w:trPr>
+                        <w:tc>
+                          <w:tcPr>
+                            <w:tcW w:w="2246" w:type="dxa"/>
+                            <w:shd w:val="clear" w:color="auto" w:fill="E7E6E6" w:themeFill="background2"/>
+                          </w:tcPr>
+                          <w:p>
+                            <w:pPr>
+                              <w:jc w:val="center"/>
+                            </w:pPr>
+                            <w:r>
+                              <w:t>Condition</w:t>
+                            </w:r>
+                          </w:p>
+                        </w:tc>
+                        <w:tc>
+                          <w:tcPr>
+                            <w:tcW w:w="2247" w:type="dxa"/>
+                            <w:shd w:val="clear" w:color="auto" w:fill="E7E6E6" w:themeFill="background2"/>
+                          </w:tcPr>
+                          <w:p>
+                            <w:pPr>
+                              <w:jc w:val="center"/>
+                            </w:pPr>
+                            <w:r>
+                              <w:t>Output</w:t>
+                            </w:r>
+                          </w:p>
+                        </w:tc>
+                      </w:tr>
+                      <w:tr>
+                        <w:trPr>
+                          <w:trHeight w:val="160"/>
+                        </w:trPr>
+                        <w:tc>
+                          <w:tcPr>
+                            <w:tcW w:w="2246" w:type="dxa"/>
+                          </w:tcPr>
+                          <w:p>
+                            <w:pPr>
+                              <w:rPr>
+                                <w:b/>
+                              </w:rPr>
+                            </w:pPr>
+                            <w:r>
+                              <w:rPr>
+                                <w:b/>
+                              </w:rPr>
+                              <w:t xml:space="preserve">GUESS A == KEY A </w:t>
+                            </w:r>
+                          </w:p>
+                        </w:tc>
+                        <w:tc>
+                          <w:tcPr>
+                            <w:tcW w:w="2247" w:type="dxa"/>
+                          </w:tcPr>
+                          <w:p>
+                            <w:pPr>
+                              <w:rPr>
+                                <w:b/>
+                              </w:rPr>
+                            </w:pPr>
+                            <w:r>
+                              <w:rPr>
+                                <w:b/>
+                              </w:rPr>
+                              <w:t>PLACE = HIGH</w:t>
+                            </w:r>
+                          </w:p>
+                        </w:tc>
+                      </w:tr>
+                      <w:tr>
+                        <w:trPr>
+                          <w:trHeight w:val="79"/>
+                        </w:trPr>
+                        <w:tc>
+                          <w:tcPr>
+                            <w:tcW w:w="2246" w:type="dxa"/>
+                          </w:tcPr>
+                          <w:p>
+                            <w:pPr>
+                              <w:rPr>
+                                <w:b/>
+                              </w:rPr>
+                            </w:pPr>
+                            <w:r>
+                              <w:rPr>
+                                <w:b/>
+                              </w:rPr>
+                              <w:t>GUESS A != KEY A</w:t>
+                            </w:r>
+                          </w:p>
+                        </w:tc>
+                        <w:tc>
+                          <w:tcPr>
+                            <w:tcW w:w="2247" w:type="dxa"/>
+                          </w:tcPr>
+                          <w:p>
+                            <w:pPr>
+                              <w:rPr>
+                                <w:b/>
+                              </w:rPr>
+                            </w:pPr>
+                            <w:r>
+                              <w:rPr>
+                                <w:b/>
+                              </w:rPr>
+                              <w:t>PLACE = LOW</w:t>
+                            </w:r>
+                          </w:p>
+                        </w:tc>
+                      </w:tr>
+                      <w:tr>
+                        <w:trPr>
+                          <w:trHeight w:val="417"/>
+                        </w:trPr>
+                        <w:tc>
+                          <w:tcPr>
+                            <w:tcW w:w="2246" w:type="dxa"/>
+                          </w:tcPr>
+                          <w:p>
+                            <w:pPr>
+                              <w:rPr>
+                                <w:b/>
+                              </w:rPr>
+                            </w:pPr>
+                            <w:r>
+                              <w:rPr>
+                                <w:b/>
+                              </w:rPr>
+                              <w:t xml:space="preserve">GUESS A == KEY B, C, </w:t>
+                            </w:r>
+                            <w:r>
+                              <w:t>or</w:t>
+                            </w:r>
+                            <w:r>
+                              <w:rPr>
+                                <w:b/>
+                              </w:rPr>
+                              <w:t xml:space="preserve"> D</w:t>
+                            </w:r>
+                          </w:p>
+                        </w:tc>
+                        <w:tc>
+                          <w:tcPr>
+                            <w:tcW w:w="2247" w:type="dxa"/>
+                          </w:tcPr>
+                          <w:p>
+                            <w:pPr>
+                              <w:rPr>
+                                <w:b/>
+                              </w:rPr>
+                            </w:pPr>
+                            <w:r>
+                              <w:rPr>
+                                <w:b/>
+                              </w:rPr>
+                              <w:t>MATCH = HIGH</w:t>
+                            </w:r>
+                          </w:p>
+                        </w:tc>
+                      </w:tr>
+                      <w:tr>
+                        <w:trPr>
+                          <w:trHeight w:val="417"/>
+                        </w:trPr>
+                        <w:tc>
+                          <w:tcPr>
+                            <w:tcW w:w="2246" w:type="dxa"/>
+                          </w:tcPr>
+                          <w:p>
+                            <w:r>
+                              <w:rPr>
+                                <w:b/>
+                              </w:rPr>
+                              <w:t xml:space="preserve">GUESS A </w:t>
+                            </w:r>
+                            <w:r>
+                              <w:rPr>
+                                <w:b/>
+                              </w:rPr>
+                              <w:t>!</w:t>
+                            </w:r>
+                            <w:r>
+                              <w:rPr>
+                                <w:b/>
+                              </w:rPr>
+                              <w:t xml:space="preserve">= KEY B, C, </w:t>
+                            </w:r>
+                            <w:r>
+                              <w:t>or</w:t>
+                            </w:r>
+                            <w:r>
+                              <w:rPr>
+                                <w:b/>
+                              </w:rPr>
+                              <w:t xml:space="preserve"> D</w:t>
+                            </w:r>
+                          </w:p>
+                        </w:tc>
+                        <w:tc>
+                          <w:tcPr>
+                            <w:tcW w:w="2247" w:type="dxa"/>
+                          </w:tcPr>
+                          <w:p>
+                            <w:pPr>
+                              <w:rPr>
+                                <w:b/>
+                              </w:rPr>
+                            </w:pPr>
+                            <w:r>
+                              <w:rPr>
+                                <w:b/>
+                              </w:rPr>
+                              <w:t>MATCH = LOW</w:t>
+                            </w:r>
+                          </w:p>
+                        </w:tc>
+                      </w:tr>
+                    </w:tbl>
+                    <w:p/>
+                  </w:txbxContent>
+                </v:textbox>
+                <w10:wrap type="square"/>
+              </v:shape>
+            </w:pict>
+          </mc:Fallback>
+        </mc:AlternateContent>
+      </w:r>
+    </w:p>
+    <w:p>
+      <w:r>
+        <w:rPr>
+          <w:noProof/>
+        </w:rPr>
+        <mc:AlternateContent>
+          <mc:Choice Requires="wps">
+            <w:drawing>
+              <wp:anchor distT="45720" distB="45720" distL="114300" distR="114300" simplePos="0" relativeHeight="251694080" behindDoc="0" locked="0" layoutInCell="1" allowOverlap="1" wp14:anchorId="44F91E0C" wp14:editId="24029BC9">
+                <wp:simplePos x="0" y="0"/>
+                <wp:positionH relativeFrom="column">
+                  <wp:posOffset>1967865</wp:posOffset>
+                </wp:positionH>
+                <wp:positionV relativeFrom="paragraph">
+                  <wp:posOffset>197485</wp:posOffset>
+                </wp:positionV>
+                <wp:extent cx="273050" cy="330200"/>
+                <wp:effectExtent l="0" t="0" r="0" b="0"/>
+                <wp:wrapSquare wrapText="bothSides"/>
+                <wp:docPr id="10" name="Text Box 2"/>
+                <wp:cNvGraphicFramePr>
+                  <a:graphicFrameLocks xmlns:a="http://schemas.openxmlformats.org/drawingml/2006/main"/>
+                </wp:cNvGraphicFramePr>
+                <a:graphic xmlns:a="http://schemas.openxmlformats.org/drawingml/2006/main">
+                  <a:graphicData uri="http://schemas.microsoft.com/office/word/2010/wordprocessingShape">
+                    <wps:wsp>
+                      <wps:cNvSpPr txBox="1">
+                        <a:spLocks noChangeArrowheads="1"/>
+                      </wps:cNvSpPr>
+                      <wps:spPr bwMode="auto">
+                        <a:xfrm>
+                          <a:off x="0" y="0"/>
+                          <a:ext cx="273050" cy="330200"/>
+                        </a:xfrm>
+                        <a:prstGeom prst="rect">
+                          <a:avLst/>
+                        </a:prstGeom>
+                        <a:noFill/>
+                        <a:ln w="9525">
+                          <a:noFill/>
+                          <a:miter lim="800000"/>
+                          <a:headEnd/>
+                          <a:tailEnd/>
+                        </a:ln>
+                      </wps:spPr>
+                      <wps:txbx>
+                        <w:txbxContent>
+                          <w:p>
+                            <w:pPr>
+                              <w:rPr>
+                                <w:b/>
+                                <w:sz w:val="28"/>
+                                <w:szCs w:val="28"/>
+                              </w:rPr>
+                            </w:pPr>
+                            <w:r>
+                              <w:rPr>
+                                <w:b/>
+                                <w:sz w:val="28"/>
+                                <w:szCs w:val="28"/>
+                              </w:rPr>
+                              <w:t>C</w:t>
+                            </w:r>
+                          </w:p>
+                        </w:txbxContent>
+                      </wps:txbx>
+                      <wps:bodyPr rot="0" vert="horz" wrap="square" lIns="91440" tIns="45720" rIns="91440" bIns="45720" anchor="t" anchorCtr="0">
+                        <a:noAutofit/>
+                      </wps:bodyPr>
+                    </wps:wsp>
+                  </a:graphicData>
+                </a:graphic>
+                <wp14:sizeRelH relativeFrom="margin">
+                  <wp14:pctWidth>0</wp14:pctWidth>
+                </wp14:sizeRelH>
+                <wp14:sizeRelV relativeFrom="margin">
+                  <wp14:pctHeight>0</wp14:pctHeight>
+                </wp14:sizeRelV>
+              </wp:anchor>
+            </w:drawing>
+          </mc:Choice>
+          <mc:Fallback>
+            <w:pict>
+              <v:shape w14:anchorId="44F91E0C" id="_x0000_s1031" type="#_x0000_t202" style="position:absolute;margin-left:154.95pt;margin-top:15.55pt;width:21.5pt;height:26pt;z-index:251694080;visibility:visible;mso-wrap-style:square;mso-width-percent:0;mso-height-percent:0;mso-wrap-distance-left:9pt;mso-wrap-distance-top:3.6pt;mso-wrap-distance-right:9pt;mso-wrap-distance-bottom:3.6pt;mso-position-horizontal:absolute;mso-position-horizontal-relative:text;mso-position-vertical:absolute;mso-position-vertical-relative:text;mso-width-percent:0;mso-height-percent:0;mso-width-relative:margin;mso-height-relative:margin;v-text-anchor:top" o:gfxdata="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" filled="f" stroked="f">
+                <v:textbox>
+                  <w:txbxContent>
+                    <w:p>
+                      <w:pPr>
+                        <w:rPr>
+                          <w:b/>
+                          <w:sz w:val="28"/>
+                          <w:szCs w:val="28"/>
+                        </w:rPr>
+                      </w:pPr>
+                      <w:r>
+                        <w:rPr>
+                          <w:b/>
+                          <w:sz w:val="28"/>
+                          <w:szCs w:val="28"/>
+                        </w:rPr>
+                        <w:t>C</w:t>
+                      </w:r>
+                    </w:p>
+                  </w:txbxContent>
+                </v:textbox>
+                <w10:wrap type="square"/>
+              </v:shape>
+            </w:pict>
+          </mc:Fallback>
+        </mc:AlternateContent>
+      </w:r>
+      <w:r>
+        <w:rPr>
+          <w:noProof/>
+        </w:rPr>
+        <mc:AlternateContent>
+          <mc:Choice Requires="wps">
+            <w:drawing>
+              <wp:anchor distT="45720" distB="45720" distL="114300" distR="114300" simplePos="0" relativeHeight="251696128" behindDoc="0" locked="0" layoutInCell="1" allowOverlap="1" wp14:anchorId="44F91E0C" wp14:editId="24029BC9">
+                <wp:simplePos x="0" y="0"/>
+                <wp:positionH relativeFrom="column">
+                  <wp:posOffset>2527300</wp:posOffset>
+                </wp:positionH>
+                <wp:positionV relativeFrom="paragraph">
+                  <wp:posOffset>191135</wp:posOffset>
+                </wp:positionV>
+                <wp:extent cx="273050" cy="330200"/>
+                <wp:effectExtent l="0" t="0" r="0" b="0"/>
+                <wp:wrapSquare wrapText="bothSides"/>
+                <wp:docPr id="20" name="Text Box 2"/>
+                <wp:cNvGraphicFramePr>
+                  <a:graphicFrameLocks xmlns:a="http://schemas.openxmlformats.org/drawingml/2006/main"/>
+                </wp:cNvGraphicFramePr>
+                <a:graphic xmlns:a="http://schemas.openxmlformats.org/drawingml/2006/main">
+                  <a:graphicData uri="http://schemas.microsoft.com/office/word/2010/wordprocessingShape">
+                    <wps:wsp>
+                      <wps:cNvSpPr txBox="1">
+                        <a:spLocks noChangeArrowheads="1"/>
+                      </wps:cNvSpPr>
+                      <wps:spPr bwMode="auto">
+                        <a:xfrm>
+                          <a:off x="0" y="0"/>
+                          <a:ext cx="273050" cy="330200"/>
+                        </a:xfrm>
+                        <a:prstGeom prst="rect">
+                          <a:avLst/>
+                        </a:prstGeom>
+                        <a:noFill/>
+                        <a:ln w="9525">
+                          <a:noFill/>
+                          <a:miter lim="800000"/>
+                          <a:headEnd/>
+                          <a:tailEnd/>
+                        </a:ln>
+                      </wps:spPr>
+                      <wps:txbx>
+                        <w:txbxContent>
+                          <w:p>
+                            <w:pPr>
+                              <w:rPr>
+                                <w:b/>
+                                <w:sz w:val="28"/>
+                                <w:szCs w:val="28"/>
+                              </w:rPr>
+                            </w:pPr>
+                            <w:r>
+                              <w:rPr>
+                                <w:b/>
+                                <w:sz w:val="28"/>
+                                <w:szCs w:val="28"/>
+                              </w:rPr>
+                              <w:t>D</w:t>
+                            </w:r>
+                          </w:p>
+                        </w:txbxContent>
+                      </wps:txbx>
+                      <wps:bodyPr rot="0" vert="horz" wrap="square" lIns="91440" tIns="45720" rIns="91440" bIns="45720" anchor="t" anchorCtr="0">
+                        <a:noAutofit/>
+                      </wps:bodyPr>
+                    </wps:wsp>
+                  </a:graphicData>
+                </a:graphic>
+                <wp14:sizeRelH relativeFrom="margin">
+                  <wp14:pctWidth>0</wp14:pctWidth>
+                </wp14:sizeRelH>
+                <wp14:sizeRelV relativeFrom="margin">
+                  <wp14:pctHeight>0</wp14:pctHeight>
+                </wp14:sizeRelV>
+              </wp:anchor>
+            </w:drawing>
+          </mc:Choice>
+          <mc:Fallback>
+            <w:pict>
+              <v:shape w14:anchorId="44F91E0C" id="_x0000_s1032" type="#_x0000_t202" style="position:absolute;margin-left:199pt;margin-top:15.05pt;width:21.5pt;height:26pt;z-index:251696128;visibility:visible;mso-wrap-style:square;mso-width-percent:0;mso-height-percent:0;mso-wrap-distance-left:9pt;mso-wrap-distance-top:3.6pt;mso-wrap-distance-right:9pt;mso-wrap-distance-bottom:3.6pt;mso-position-horizontal:absolute;mso-position-horizontal-relative:text;mso-position-vertical:absolute;mso-position-vertical-relative:text;mso-width-percent:0;mso-height-percent:0;mso-width-relative:margin;mso-height-relative:margin;v-text-anchor:top" o:gfxdata="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" filled="f" stroked="f">
+                <v:textbox>
+                  <w:txbxContent>
+                    <w:p>
+                      <w:pPr>
+                        <w:rPr>
+                          <w:b/>
+                          <w:sz w:val="28"/>
+                          <w:szCs w:val="28"/>
+                        </w:rPr>
+                      </w:pPr>
+                      <w:r>
+                        <w:rPr>
+                          <w:b/>
+                          <w:sz w:val="28"/>
+                          <w:szCs w:val="28"/>
+                        </w:rPr>
+                        <w:t>D</w:t>
+                      </w:r>
+                    </w:p>
+                  </w:txbxContent>
+                </v:textbox>
+                <w10:wrap type="square"/>
+              </v:shape>
+            </w:pict>
+          </mc:Fallback>
+        </mc:AlternateContent>
+      </w:r>
+      <w:r>
+        <w:rPr>
+          <w:noProof/>
+        </w:rPr>
+        <mc:AlternateContent>
+          <mc:Choice Requires="wps">
+            <w:drawing>
+              <wp:anchor distT="45720" distB="45720" distL="114300" distR="114300" simplePos="0" relativeHeight="251692032" behindDoc="0" locked="0" layoutInCell="1" allowOverlap="1" wp14:anchorId="3B6439F1" wp14:editId="0F0FA87F">
+                <wp:simplePos x="0" y="0"/>
+                <wp:positionH relativeFrom="column">
+                  <wp:posOffset>1428750</wp:posOffset>
+                </wp:positionH>
+                <wp:positionV relativeFrom="paragraph">
+                  <wp:posOffset>197485</wp:posOffset>
+                </wp:positionV>
+                <wp:extent cx="273050" cy="330200"/>
+                <wp:effectExtent l="57150" t="0" r="69215" b="0"/>
+                <wp:wrapSquare wrapText="bothSides"/>
+                <wp:docPr id="19" name="Text Box 2"/>
+                <wp:cNvGraphicFramePr>
+                  <a:graphicFrameLocks xmlns:a="http://schemas.openxmlformats.org/drawingml/2006/main"/>
+                </wp:cNvGraphicFramePr>
+                <a:graphic xmlns:a="http://schemas.openxmlformats.org/drawingml/2006/main">
+                  <a:graphicData uri="http://schemas.microsoft.com/office/word/2010/wordprocessingShape">
+                    <wps:wsp>
+                      <wps:cNvSpPr txBox="1">
+                        <a:spLocks noChangeArrowheads="1"/>
+                      </wps:cNvSpPr>
+                      <wps:spPr bwMode="auto">
+                        <a:xfrm>
+                          <a:off x="0" y="0"/>
+                          <a:ext cx="273050" cy="330200"/>
+                        </a:xfrm>
+                        <a:prstGeom prst="rect">
+                          <a:avLst/>
+                        </a:prstGeom>
+                        <a:noFill/>
+                        <a:ln w="9525">
+                          <a:noFill/>
+                          <a:miter lim="800000"/>
+                          <a:headEnd/>
+                          <a:tailEnd/>
+                        </a:ln>
+                      </wps:spPr>
+                      <wps:txbx>
+                        <w:txbxContent>
+                          <w:p>
+                            <w:pPr>
+                              <w:rPr>
+                                <w:b/>
+                                <w:sz w:val="28"/>
+                                <w:szCs w:val="28"/>
+                              </w:rPr>
+                            </w:pPr>
+                            <w:r>
+                              <w:rPr>
+                                <w:b/>
+                                <w:sz w:val="28"/>
+                                <w:szCs w:val="28"/>
+                              </w:rPr>
+                              <w:t>B</w:t>
+                            </w:r>
+                          </w:p>
+                        </w:txbxContent>
+                      </wps:txbx>
+                      <wps:bodyPr rot="0" vert="horz" wrap="square" lIns="91440" tIns="45720" rIns="91440" bIns="45720" anchor="t" anchorCtr="0">
+                        <a:noAutofit/>
+                      </wps:bodyPr>
+                    </wps:wsp>
+                  </a:graphicData>
+                </a:graphic>
+                <wp14:sizeRelH relativeFrom="margin">
+                  <wp14:pctWidth>0</wp14:pctWidth>
+                </wp14:sizeRelH>
+                <wp14:sizeRelV relativeFrom="margin">
+                  <wp14:pctHeight>0</wp14:pctHeight>
+                </wp14:sizeRelV>
+              </wp:anchor>
+            </w:drawing>
+          </mc:Choice>
+          <mc:Fallback>
+            <w:pict>
+              <v:shape w14:anchorId="3B6439F1" id="_x0000_s1033" type="#_x0000_t202" style="position:absolute;margin-left:112.5pt;margin-top:15.55pt;width:21.5pt;height:26pt;z-index:251692032;visibility:visible;mso-wrap-style:square;mso-width-percent:0;mso-height-percent:0;mso-wrap-distance-left:9pt;mso-wrap-distance-top:3.6pt;mso-wrap-distance-right:9pt;mso-wrap-distance-bottom:3.6pt;mso-position-horizontal:absolute;mso-position-horizontal-relative:text;mso-position-vertical:absolute;mso-position-vertical-relative:text;mso-width-percent:0;mso-height-percent:0;mso-width-relative:margin;mso-height-relative:margin;v-text-anchor:top" o:gfxdata="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" filled="f" stroked="f">
+                <v:textbox>
+                  <w:txbxContent>
+                    <w:p>
+                      <w:pPr>
+                        <w:rPr>
+                          <w:b/>
+                          <w:sz w:val="28"/>
+                          <w:szCs w:val="28"/>
+                        </w:rPr>
+                      </w:pPr>
+                      <w:r>
+                        <w:rPr>
+                          <w:b/>
+                          <w:sz w:val="28"/>
+                          <w:szCs w:val="28"/>
+                        </w:rPr>
+                        <w:t>B</w:t>
+                      </w:r>
+                    </w:p>
+                  </w:txbxContent>
+                </v:textbox>
+                <w10:wrap type="square"/>
+              </v:shape>
+            </w:pict>
+          </mc:Fallback>
+        </mc:AlternateContent>
+      </w:r>
+      <w:r>
+        <w:rPr>
+          <w:noProof/>
+        </w:rPr>
+        <mc:AlternateContent>
+          <mc:Choice Requires="wps">
+            <w:drawing>
+              <wp:anchor distT="45720" distB="45720" distL="114300" distR="114300" simplePos="0" relativeHeight="251687936" behindDoc="0" locked="0" layoutInCell="1" allowOverlap="1" wp14:anchorId="7BE26944" wp14:editId="37ED5F6C">
+                <wp:simplePos x="0" y="0"/>
+                <wp:positionH relativeFrom="column">
+                  <wp:posOffset>869950</wp:posOffset>
+                </wp:positionH>
+                <wp:positionV relativeFrom="paragraph">
+                  <wp:posOffset>199390</wp:posOffset>
+                </wp:positionV>
+                <wp:extent cx="273050" cy="330200"/>
+                <wp:effectExtent l="0" t="0" r="0" b="0"/>
+                <wp:wrapSquare wrapText="bothSides"/>
+                <wp:docPr id="17" name="Text Box 2"/>
+                <wp:cNvGraphicFramePr>
+                  <a:graphicFrameLocks xmlns:a="http://schemas.openxmlformats.org/drawingml/2006/main"/>
+                </wp:cNvGraphicFramePr>
+                <a:graphic xmlns:a="http://schemas.openxmlformats.org/drawingml/2006/main">
+                  <a:graphicData uri="http://schemas.microsoft.com/office/word/2010/wordprocessingShape">
+                    <wps:wsp>
+                      <wps:cNvSpPr txBox="1">
+                        <a:spLocks noChangeArrowheads="1"/>
+                      </wps:cNvSpPr>
+                      <wps:spPr bwMode="auto">
+                        <a:xfrm>
+                          <a:off x="0" y="0"/>
+                          <a:ext cx="273050" cy="330200"/>
+                        </a:xfrm>
+                        <a:prstGeom prst="rect">
+                          <a:avLst/>
+                        </a:prstGeom>
+                        <a:noFill/>
+                        <a:ln w="9525">
+                          <a:noFill/>
+                          <a:miter lim="800000"/>
+                          <a:headEnd/>
+                          <a:tailEnd/>
+                        </a:ln>
+                      </wps:spPr>
+                      <wps:txbx>
+                        <w:txbxContent>
+                          <w:p>
+                            <w:pPr>
+                              <w:rPr>
+                                <w:b/>
+                                <w:sz w:val="28"/>
+                                <w:szCs w:val="28"/>
+                              </w:rPr>
+                            </w:pPr>
+                            <w:r>
+                              <w:rPr>
+                                <w:b/>
+                                <w:sz w:val="28"/>
+                                <w:szCs w:val="28"/>
+                              </w:rPr>
+                              <w:t>A</w:t>
+                            </w:r>
+                          </w:p>
+                        </w:txbxContent>
+                      </wps:txbx>
+                      <wps:bodyPr rot="0" vert="horz" wrap="square" lIns="91440" tIns="45720" rIns="91440" bIns="45720" anchor="t" anchorCtr="0">
+                        <a:noAutofit/>
+                      </wps:bodyPr>
+                    </wps:wsp>
+                  </a:graphicData>
+                </a:graphic>
+                <wp14:sizeRelH relativeFrom="margin">
+                  <wp14:pctWidth>0</wp14:pctWidth>
+                </wp14:sizeRelH>
+                <wp14:sizeRelV relativeFrom="margin">
+                  <wp14:pctHeight>0</wp14:pctHeight>
+                </wp14:sizeRelV>
+              </wp:anchor>
+            </w:drawing>
+          </mc:Choice>
+          <mc:Fallback>
+            <w:pict>
+              <v:shape w14:anchorId="7BE26944" id="_x0000_s1034" type="#_x0000_t202" style="position:absolute;margin-left:68.5pt;margin-top:15.7pt;width:21.5pt;height:26pt;z-index:251687936;visibility:visible;mso-wrap-style:square;mso-width-percent:0;mso-height-percent:0;mso-wrap-distance-left:9pt;mso-wrap-distance-top:3.6pt;mso-wrap-distance-right:9pt;mso-wrap-distance-bottom:3.6pt;mso-position-horizontal:absolute;mso-position-horizontal-relative:text;mso-position-vertical:absolute;mso-position-vertical-relative:text;mso-width-percent:0;mso-height-percent:0;mso-width-relative:margin;mso-height-relative:margin;v-text-anchor:top" o:gfxdata="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" filled="f" stroked="f">
+                <v:textbox>
+                  <w:txbxContent>
+                    <w:p>
+                      <w:pPr>
+                        <w:rPr>
+                          <w:b/>
+                          <w:sz w:val="28"/>
+                          <w:szCs w:val="28"/>
+                        </w:rPr>
+                      </w:pPr>
+                      <w:r>
+                        <w:rPr>
+                          <w:b/>
+                          <w:sz w:val="28"/>
+                          <w:szCs w:val="28"/>
+                        </w:rPr>
+                        <w:t>A</w:t>
+                      </w:r>
+                    </w:p>
+                  </w:txbxContent>
+                </v:textbox>
+                <w10:wrap type="square"/>
+              </v:shape>
+            </w:pict>
+          </mc:Fallback>
+        </mc:AlternateContent>
+      </w:r>
+      <w:r>
+        <w:rPr>
+          <w:noProof/>
+        </w:rPr>
+        <mc:AlternateContent>
+          <mc:Choice Requires="wps">
+            <w:drawing>
+              <wp:anchor distT="45720" distB="45720" distL="114300" distR="114300" simplePos="0" relativeHeight="251683840" behindDoc="0" locked="0" layoutInCell="1" allowOverlap="1">
+                <wp:simplePos x="0" y="0"/>
+                <wp:positionH relativeFrom="column">
+                  <wp:posOffset>234950</wp:posOffset>
+                </wp:positionH>
+                <wp:positionV relativeFrom="paragraph">
+                  <wp:posOffset>205740</wp:posOffset>
+                </wp:positionV>
+                <wp:extent cx="533400" cy="1404620"/>
+                <wp:effectExtent l="0" t="0" r="0" b="1905"/>
+                <wp:wrapSquare wrapText="bothSides"/>
+                <wp:docPr id="15" name="Text Box 2"/>
+                <wp:cNvGraphicFramePr>
+                  <a:graphicFrameLocks xmlns:a="http://schemas.openxmlformats.org/drawingml/2006/main"/>
+                </wp:cNvGraphicFramePr>
+                <a:graphic xmlns:a="http://schemas.openxmlformats.org/drawingml/2006/main">
+                  <a:graphicData uri="http://schemas.microsoft.com/office/word/2010/wordprocessingShape">
+                    <wps:wsp>
+                      <wps:cNvSpPr txBox="1">
+                        <a:spLocks noChangeArrowheads="1"/>
+                      </wps:cNvSpPr>
+                      <wps:spPr bwMode="auto">
+                        <a:xfrm>
+                          <a:off x="0" y="0"/>
+                          <a:ext cx="533400" cy="1404620"/>
+                        </a:xfrm>
+                        <a:prstGeom prst="rect">
+                          <a:avLst/>
+                        </a:prstGeom>
+                        <a:noFill/>
+                        <a:ln w="9525">
+                          <a:noFill/>
+                          <a:miter lim="800000"/>
+                          <a:headEnd/>
+                          <a:tailEnd/>
+                        </a:ln>
+                      </wps:spPr>
+                      <wps:txbx>
+                        <w:txbxContent>
+                          <w:p>
+                            <w:pPr>
+                              <w:rPr>
+                                <w:b/>
+                                <w:sz w:val="28"/>
+                                <w:szCs w:val="28"/>
+                              </w:rPr>
+                            </w:pPr>
+                            <w:r>
+                              <w:rPr>
+                                <w:b/>
+                                <w:sz w:val="28"/>
+                                <w:szCs w:val="28"/>
+                              </w:rPr>
+                              <w:t>KEY</w:t>
+                            </w:r>
+                          </w:p>
+                        </w:txbxContent>
+                      </wps:txbx>
+                      <wps:bodyPr rot="0" vert="horz" wrap="square" lIns="91440" tIns="45720" rIns="91440" bIns="45720" anchor="t" anchorCtr="0">
+                        <a:spAutoFit/>
+                      </wps:bodyPr>
+                    </wps:wsp>
+                  </a:graphicData>
+                </a:graphic>
+                <wp14:sizeRelH relativeFrom="margin">
+                  <wp14:pctWidth>0</wp14:pctWidth>
+                </wp14:sizeRelH>
+                <wp14:sizeRelV relativeFrom="margin">
+                  <wp14:pctHeight>20000</wp14:pctHeight>
+                </wp14:sizeRelV>
+              </wp:anchor>
+            </w:drawing>
+          </mc:Choice>
+          <mc:Fallback>
+            <w:pict>
+              <v:shape id="_x0000_s1035" type="#_x0000_t202" style="position:absolute;margin-left:18.5pt;margin-top:16.2pt;width:42pt;height:110.6pt;z-index:251683840;visibility:visible;mso-wrap-style:square;mso-width-percent:0;mso-height-percent:200;mso-wrap-distance-left:9pt;mso-wrap-distance-top:3.6pt;mso-wrap-distance-right:9pt;mso-wrap-distance-bottom:3.6pt;mso-position-horizontal:absolute;mso-position-horizontal-relative:text;mso-position-vertical:absolute;mso-position-vertical-relative:text;mso-width-percent:0;mso-height-percent:200;mso-width-relative:margin;mso-height-relative:margin;v-text-anchor:top" o:gfxdata="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" filled="f" stroked="f">
+                <v:textbox style="mso-fit-shape-to-text:t">
+                  <w:txbxContent>
+                    <w:p>
+                      <w:pPr>
+                        <w:rPr>
+                          <w:b/>
+                          <w:sz w:val="28"/>
+                          <w:szCs w:val="28"/>
+                        </w:rPr>
+                      </w:pPr>
+                      <w:r>
+                        <w:rPr>
+                          <w:b/>
+                          <w:sz w:val="28"/>
+                          <w:szCs w:val="28"/>
+                        </w:rPr>
+                        <w:t>KEY</w:t>
+                      </w:r>
+                    </w:p>
+                  </w:txbxContent>
+                </v:textbox>
+                <w10:wrap type="square"/>
+              </v:shape>
+            </w:pict>
+          </mc:Fallback>
+        </mc:AlternateContent>
+      </w:r>
+      <w:r>
+        <mc:AlternateContent>
+          <mc:Choice Requires="wps">
+            <w:drawing>
+              <wp:anchor distT="0" distB="0" distL="114300" distR="114300" simplePos="0" relativeHeight="251672576" behindDoc="0" locked="0" layoutInCell="1" allowOverlap="1" wp14:anchorId="112BEFD7" wp14:editId="5D9CC59F">
+                <wp:simplePos x="0" y="0"/>
+                <wp:positionH relativeFrom="column">
+                  <wp:posOffset>1873250</wp:posOffset>
+                </wp:positionH>
+                <wp:positionV relativeFrom="paragraph">
+                  <wp:posOffset>129540</wp:posOffset>
+                </wp:positionV>
+                <wp:extent cx="488950" cy="488950"/>
+                <wp:effectExtent l="0" t="0" r="25400" b="25400"/>
+                <wp:wrapNone/>
+                <wp:docPr id="7" name="Rectangle 7"/>
+                <wp:cNvGraphicFramePr/>
+                <a:graphic xmlns:a="http://schemas.openxmlformats.org/drawingml/2006/main">
+                  <a:graphicData uri="http://schemas.microsoft.com/office/word/2010/wordprocessingShape">
+                    <wps:wsp>
+                      <wps:cNvSpPr/>
+                      <wps:spPr>
+                        <a:xfrm>
+                          <a:off x="0" y="0"/>
+                          <a:ext cx="488950" cy="488950"/>
+                        </a:xfrm>
+                        <a:prstGeom prst="rect">
+                          <a:avLst/>
+                        </a:prstGeom>
+                        <a:solidFill>
+                          <a:schemeClr val="bg1"/>
+                        </a:solidFill>
+                        <a:ln>
+                          <a:solidFill>
+                            <a:schemeClr val="tx1"/>
+                          </a:solidFill>
+                        </a:ln>
+                      </wps:spPr>
+                      <wps:style>
+                        <a:lnRef idx="2">
+                          <a:schemeClr val="accent1">
+                            <a:shade val="50000"/>
+                          </a:schemeClr>
+                        </a:lnRef>
+                        <a:fillRef idx="1">
+                          <a:schemeClr val="accent1"/>
+                        </a:fillRef>
+                        <a:effectRef idx="0">
+                          <a:schemeClr val="accent1"/>
+                        </a:effectRef>
+                        <a:fontRef idx="minor">
+                          <a:schemeClr val="lt1"/>
+                        </a:fontRef>
+                      </wps:style>
+                      <wps:bodyPr rot="0" spcFirstLastPara="0" vertOverflow="overflow" horzOverflow="overflow" vert="horz" wrap="square" lIns="91440" tIns="45720" rIns="91440" bIns="45720" numCol="1" spcCol="0" rtlCol="0" fromWordArt="0" anchor="ctr" anchorCtr="0" forceAA="0" compatLnSpc="1">
+                        <a:prstTxWarp prst="textNoShape">
+                          <a:avLst/>
+                        </a:prstTxWarp>
+                        <a:noAutofit/>
+                      </wps:bodyPr>
+                    </wps:wsp>
+                  </a:graphicData>
+                </a:graphic>
+                <wp14:sizeRelH relativeFrom="margin">
+                  <wp14:pctWidth>0</wp14:pctWidth>
+                </wp14:sizeRelH>
+                <wp14:sizeRelV relativeFrom="margin">
+                  <wp14:pctHeight>0</wp14:pctHeight>
+                </wp14:sizeRelV>
+              </wp:anchor>
+            </w:drawing>
+          </mc:Choice>
+          <mc:Fallback>
+            <w:pict>
+              <v:rect w14:anchorId="718A535D" id="Rectangle 7" o:spid="_x0000_s1026" style="position:absolute;margin-left:147.5pt;margin-top:10.2pt;width:38.5pt;height:38.5pt;z-index:251672576;visibility:visible;mso-wrap-style:square;mso-width-percent:0;mso-height-percent:0;mso-wrap-distance-left:9pt;mso-wrap-distance-top:0;mso-wrap-distance-right:9pt;mso-wrap-distance-bottom:0;mso-position-horizontal:absolute;mso-position-horizontal-relative:text;mso-position-vertical:absolute;mso-position-vertical-relative:text;mso-width-percent:0;mso-height-percent:0;mso-width-relative:margin;mso-height-relative:margin;v-text-anchor:middle" o:gfxdata="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" fillcolor="white [3212]" strokecolor="black [3213]" strokeweight="1pt"/>
+            </w:pict>
+          </mc:Fallback>
+        </mc:AlternateContent>
+      </w:r>
+      <w:r>
+        <mc:AlternateContent>
+          <mc:Choice Requires="wps">
+            <w:drawing>
+              <wp:anchor distT="0" distB="0" distL="114300" distR="114300" simplePos="0" relativeHeight="251673600" behindDoc="0" locked="0" layoutInCell="1" allowOverlap="1" wp14:anchorId="26A01296" wp14:editId="65F5CF91">
+                <wp:simplePos x="0" y="0"/>
+                <wp:positionH relativeFrom="column">
+                  <wp:posOffset>2425065</wp:posOffset>
+                </wp:positionH>
+                <wp:positionV relativeFrom="paragraph">
+                  <wp:posOffset>126365</wp:posOffset>
+                </wp:positionV>
+                <wp:extent cx="488950" cy="488950"/>
+                <wp:effectExtent l="0" t="0" r="25400" b="25400"/>
+                <wp:wrapNone/>
+                <wp:docPr id="8" name="Rectangle 8"/>
+                <wp:cNvGraphicFramePr/>
+                <a:graphic xmlns:a="http://schemas.openxmlformats.org/drawingml/2006/main">
+                  <a:graphicData uri="http://schemas.microsoft.com/office/word/2010/wordprocessingShape">
+                    <wps:wsp>
+                      <wps:cNvSpPr/>
+                      <wps:spPr>
+                        <a:xfrm>
+                          <a:off x="0" y="0"/>
+                          <a:ext cx="488950" cy="488950"/>
+                        </a:xfrm>
+                        <a:prstGeom prst="rect">
+                          <a:avLst/>
+                        </a:prstGeom>
+                        <a:solidFill>
+                          <a:schemeClr val="bg1"/>
+                        </a:solidFill>
+                        <a:ln>
+                          <a:solidFill>
+                            <a:schemeClr val="tx1"/>
+                          </a:solidFill>
+                        </a:ln>
+                      </wps:spPr>
+                      <wps:style>
+                        <a:lnRef idx="2">
+                          <a:schemeClr val="accent1">
+                            <a:shade val="50000"/>
+                          </a:schemeClr>
+                        </a:lnRef>
+                        <a:fillRef idx="1">
+                          <a:schemeClr val="accent1"/>
+                        </a:fillRef>
+                        <a:effectRef idx="0">
+                          <a:schemeClr val="accent1"/>
+                        </a:effectRef>
+                        <a:fontRef idx="minor">
+                          <a:schemeClr val="lt1"/>
+                        </a:fontRef>
+                      </wps:style>
+                      <wps:bodyPr rot="0" spcFirstLastPara="0" vertOverflow="overflow" horzOverflow="overflow" vert="horz" wrap="square" lIns="91440" tIns="45720" rIns="91440" bIns="45720" numCol="1" spcCol="0" rtlCol="0" fromWordArt="0" anchor="ctr" anchorCtr="0" forceAA="0" compatLnSpc="1">
+                        <a:prstTxWarp prst="textNoShape">
+                          <a:avLst/>
+                        </a:prstTxWarp>
+                        <a:noAutofit/>
+                      </wps:bodyPr>
+                    </wps:wsp>
+                  </a:graphicData>
+                </a:graphic>
+                <wp14:sizeRelH relativeFrom="margin">
+                  <wp14:pctWidth>0</wp14:pctWidth>
+                </wp14:sizeRelH>
+                <wp14:sizeRelV relativeFrom="margin">
+                  <wp14:pctHeight>0</wp14:pctHeight>
+                </wp14:sizeRelV>
+              </wp:anchor>
+            </w:drawing>
+          </mc:Choice>
+          <mc:Fallback>
+            <w:pict>
+              <v:rect w14:anchorId="78C07950" id="Rectangle 8" o:spid="_x0000_s1026" style="position:absolute;margin-left:190.95pt;margin-top:9.95pt;width:38.5pt;height:38.5pt;z-index:251673600;visibility:visible;mso-wrap-style:square;mso-width-percent:0;mso-height-percent:0;mso-wrap-distance-left:9pt;mso-wrap-distance-top:0;mso-wrap-distance-right:9pt;mso-wrap-distance-bottom:0;mso-position-horizontal:absolute;mso-position-horizontal-relative:text;mso-position-vertical:absolute;mso-position-vertical-relative:text;mso-width-percent:0;mso-height-percent:0;mso-width-relative:margin;mso-height-relative:margin;v-text-anchor:middle" o:gfxdata="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" fillcolor="white [3212]" strokecolor="black [3213]" strokeweight="1pt"/>
+            </w:pict>
+          </mc:Fallback>
+        </mc:AlternateContent>
+      </w:r>
+      <w:r>
+        <w:rPr>
+          <w:noProof/>
+        </w:rPr>
+        <mc:AlternateContent>
+          <mc:Choice Requires="wps">
+            <w:drawing>
+              <wp:anchor distT="0" distB="0" distL="114300" distR="114300" simplePos="0" relativeHeight="251670528" behindDoc="0" locked="0" layoutInCell="1" allowOverlap="1" wp14:anchorId="0EF43FF6" wp14:editId="4B466E73">
+                <wp:simplePos x="0" y="0"/>
+                <wp:positionH relativeFrom="column">
+                  <wp:posOffset>1320165</wp:posOffset>
+                </wp:positionH>
+                <wp:positionV relativeFrom="paragraph">
+                  <wp:posOffset>126365</wp:posOffset>
+                </wp:positionV>
+                <wp:extent cx="488950" cy="488950"/>
+                <wp:effectExtent l="0" t="0" r="25400" b="25400"/>
+                <wp:wrapNone/>
+                <wp:docPr id="6" name="Rectangle 6"/>
+                <wp:cNvGraphicFramePr/>
+                <a:graphic xmlns:a="http://schemas.openxmlformats.org/drawingml/2006/main">
+                  <a:graphicData uri="http://schemas.microsoft.com/office/word/2010/wordprocessingShape">
+                    <wps:wsp>
+                      <wps:cNvSpPr/>
+                      <wps:spPr>
+                        <a:xfrm>
+                          <a:off x="0" y="0"/>
+                          <a:ext cx="488950" cy="488950"/>
+                        </a:xfrm>
+                        <a:prstGeom prst="rect">
+                          <a:avLst/>
+                        </a:prstGeom>
+                        <a:solidFill>
+                          <a:schemeClr val="bg1"/>
+                        </a:solidFill>
+                        <a:ln>
+                          <a:solidFill>
+                            <a:schemeClr val="tx1"/>
+                          </a:solidFill>
+                        </a:ln>
+                      </wps:spPr>
+                      <wps:style>
+                        <a:lnRef idx="2">
+                          <a:schemeClr val="accent1">
+                            <a:shade val="50000"/>
+                          </a:schemeClr>
+                        </a:lnRef>
+                        <a:fillRef idx="1">
+                          <a:schemeClr val="accent1"/>
+                        </a:fillRef>
+                        <a:effectRef idx="0">
+                          <a:schemeClr val="accent1"/>
+                        </a:effectRef>
+                        <a:fontRef idx="minor">
+                          <a:schemeClr val="lt1"/>
+                        </a:fontRef>
+                      </wps:style>
+                      <wps:bodyPr rot="0" spcFirstLastPara="0" vertOverflow="overflow" horzOverflow="overflow" vert="horz" wrap="square" lIns="91440" tIns="45720" rIns="91440" bIns="45720" numCol="1" spcCol="0" rtlCol="0" fromWordArt="0" anchor="ctr" anchorCtr="0" forceAA="0" compatLnSpc="1">
+                        <a:prstTxWarp prst="textNoShape">
+                          <a:avLst/>
+                        </a:prstTxWarp>
+                        <a:noAutofit/>
+                      </wps:bodyPr>
+                    </wps:wsp>
+                  </a:graphicData>
+                </a:graphic>
+                <wp14:sizeRelH relativeFrom="margin">
+                  <wp14:pctWidth>0</wp14:pctWidth>
+                </wp14:sizeRelH>
+                <wp14:sizeRelV relativeFrom="margin">
+                  <wp14:pctHeight>0</wp14:pctHeight>
+                </wp14:sizeRelV>
+              </wp:anchor>
+            </w:drawing>
+          </mc:Choice>
+          <mc:Fallback>
+            <w:pict>
+              <v:rect w14:anchorId="5A54D34C" id="Rectangle 6" o:spid="_x0000_s1026" style="position:absolute;margin-left:103.95pt;margin-top:9.95pt;width:38.5pt;height:38.5pt;z-index:251670528;visibility:visible;mso-wrap-style:square;mso-width-percent:0;mso-height-percent:0;mso-wrap-distance-left:9pt;mso-wrap-distance-top:0;mso-wrap-distance-right:9pt;mso-wrap-distance-bottom:0;mso-position-horizontal:absolute;mso-position-horizontal-relative:text;mso-position-vertical:absolute;mso-position-vertical-relative:text;mso-width-percent:0;mso-height-percent:0;mso-width-relative:margin;mso-height-relative:margin;v-text-anchor:middle" o:gfxdata="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" fillcolor="white [3212]" strokecolor="black [3213]" strokeweight="1pt"/>
+            </w:pict>
+          </mc:Fallback>
+        </mc:AlternateContent>
+      </w:r>
+      <w:r>
+        <w:rPr>
+          <w:noProof/>
+        </w:rPr>
+        <mc:AlternateContent>
+          <mc:Choice Requires="wps">
+            <w:drawing>
+              <wp:anchor distT="0" distB="0" distL="114300" distR="114300" simplePos="0" relativeHeight="251668480" behindDoc="0" locked="0" layoutInCell="1" allowOverlap="1">
+                <wp:simplePos x="0" y="0"/>
+                <wp:positionH relativeFrom="column">
+                  <wp:posOffset>768350</wp:posOffset>
+                </wp:positionH>
+                <wp:positionV relativeFrom="paragraph">
+                  <wp:posOffset>129540</wp:posOffset>
+                </wp:positionV>
+                <wp:extent cx="488950" cy="488950"/>
+                <wp:effectExtent l="0" t="0" r="25400" b="25400"/>
+                <wp:wrapNone/>
+                <wp:docPr id="1" name="Rectangle 1"/>
+                <wp:cNvGraphicFramePr/>
+                <a:graphic xmlns:a="http://schemas.openxmlformats.org/drawingml/2006/main">
+                  <a:graphicData uri="http://schemas.microsoft.com/office/word/2010/wordprocessingShape">
+                    <wps:wsp>
+                      <wps:cNvSpPr/>
+                      <wps:spPr>
+                        <a:xfrm>
+                          <a:off x="0" y="0"/>
+                          <a:ext cx="488950" cy="488950"/>
+                        </a:xfrm>
+                        <a:prstGeom prst="rect">
+                          <a:avLst/>
+                        </a:prstGeom>
+                        <a:solidFill>
+                          <a:schemeClr val="bg1"/>
+                        </a:solidFill>
+                        <a:ln>
+                          <a:solidFill>
+                            <a:schemeClr val="tx1"/>
+                          </a:solidFill>
+                        </a:ln>
+                      </wps:spPr>
+                      <wps:style>
+                        <a:lnRef idx="2">
+                          <a:schemeClr val="accent1">
+                            <a:shade val="50000"/>
+                          </a:schemeClr>
+                        </a:lnRef>
+                        <a:fillRef idx="1">
+                          <a:schemeClr val="accent1"/>
+                        </a:fillRef>
+                        <a:effectRef idx="0">
+                          <a:schemeClr val="accent1"/>
+                        </a:effectRef>
+                        <a:fontRef idx="minor">
+                          <a:schemeClr val="lt1"/>
+                        </a:fontRef>
+                      </wps:style>
+                      <wps:bodyPr rot="0" spcFirstLastPara="0" vertOverflow="overflow" horzOverflow="overflow" vert="horz" wrap="square" lIns="91440" tIns="45720" rIns="91440" bIns="45720" numCol="1" spcCol="0" rtlCol="0" fromWordArt="0" anchor="ctr" anchorCtr="0" forceAA="0" compatLnSpc="1">
+                        <a:prstTxWarp prst="textNoShape">
+                          <a:avLst/>
+                        </a:prstTxWarp>
+                        <a:noAutofit/>
+                      </wps:bodyPr>
+                    </wps:wsp>
+                  </a:graphicData>
+                </a:graphic>
+                <wp14:sizeRelH relativeFrom="margin">
+                  <wp14:pctWidth>0</wp14:pctWidth>
+                </wp14:sizeRelH>
+                <wp14:sizeRelV relativeFrom="margin">
+                  <wp14:pctHeight>0</wp14:pctHeight>
+                </wp14:sizeRelV>
+              </wp:anchor>
+            </w:drawing>
+          </mc:Choice>
+          <mc:Fallback>
+            <w:pict>
+              <v:rect w14:anchorId="0FFA7F46" id="Rectangle 1" o:spid="_x0000_s1026" style="position:absolute;margin-left:60.5pt;margin-top:10.2pt;width:38.5pt;height:38.5pt;z-index:251668480;visibility:visible;mso-wrap-style:square;mso-width-percent:0;mso-height-percent:0;mso-wrap-distance-left:9pt;mso-wrap-distance-top:0;mso-wrap-distance-right:9pt;mso-wrap-distance-bottom:0;mso-position-horizontal:absolute;mso-position-horizontal-relative:text;mso-position-vertical:absolute;mso-position-vertical-relative:text;mso-width-percent:0;mso-height-percent:0;mso-width-relative:margin;mso-height-relative:margin;v-text-anchor:middle" o:gfxdata="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" fillcolor="white [3212]" strokecolor="black [3213]" strokeweight="1pt"/>
+            </w:pict>
+          </mc:Fallback>
+        </mc:AlternateContent>
+      </w:r>
+    </w:p>
+    <w:p/>
+    <w:p>
+      <w:r>
+        <w:rPr>
+          <w:i/>
+          <w:noProof/>
+        </w:rPr>
+        <mc:AlternateContent>
+          <mc:Choice Requires="wps">
+            <w:drawing>
+              <wp:anchor distT="45720" distB="45720" distL="114300" distR="114300" simplePos="0" relativeHeight="251706368" behindDoc="0" locked="0" layoutInCell="1" allowOverlap="1" wp14:anchorId="5E59B457" wp14:editId="32685A2D">
+                <wp:simplePos x="0" y="0"/>
+                <wp:positionH relativeFrom="column">
+                  <wp:posOffset>2349182</wp:posOffset>
+                </wp:positionH>
+                <wp:positionV relativeFrom="paragraph">
+                  <wp:posOffset>225107</wp:posOffset>
+                </wp:positionV>
+                <wp:extent cx="1015365" cy="266700"/>
+                <wp:effectExtent l="0" t="0" r="0" b="0"/>
+                <wp:wrapNone/>
+                <wp:docPr id="25" name="Text Box 2"/>
+                <wp:cNvGraphicFramePr>
+                  <a:graphicFrameLocks xmlns:a="http://schemas.openxmlformats.org/drawingml/2006/main"/>
+                </wp:cNvGraphicFramePr>
+                <a:graphic xmlns:a="http://schemas.openxmlformats.org/drawingml/2006/main">
+                  <a:graphicData uri="http://schemas.microsoft.com/office/word/2010/wordprocessingShape">
+                    <wps:wsp>
+                      <wps:cNvSpPr txBox="1">
+                        <a:spLocks noChangeArrowheads="1"/>
+                      </wps:cNvSpPr>
+                      <wps:spPr bwMode="auto">
+                        <a:xfrm rot="16200000">
+                          <a:off x="0" y="0"/>
+                          <a:ext cx="1015365" cy="266700"/>
+                        </a:xfrm>
+                        <a:prstGeom prst="rect">
+                          <a:avLst/>
+                        </a:prstGeom>
+                        <a:noFill/>
+                        <a:ln w="9525">
+                          <a:noFill/>
+                          <a:miter lim="800000"/>
+                          <a:headEnd/>
+                          <a:tailEnd/>
+                        </a:ln>
+                      </wps:spPr>
+                      <wps:txbx>
+                        <w:txbxContent>
+                          <w:p>
+                            <w:pPr>
+                              <w:rPr>
+                                <w:sz w:val="18"/>
+                                <w:szCs w:val="18"/>
+                              </w:rPr>
+                            </w:pPr>
+                            <w:r>
+                              <w:rPr>
+                                <w:sz w:val="18"/>
+                                <w:szCs w:val="18"/>
+                              </w:rPr>
+                              <w:t>check if equal</w:t>
+                            </w:r>
+                          </w:p>
+                        </w:txbxContent>
+                      </wps:txbx>
+                      <wps:bodyPr rot="0" vert="horz" wrap="square" lIns="91440" tIns="45720" rIns="91440" bIns="45720" anchor="t" anchorCtr="0">
+                        <a:noAutofit/>
+                      </wps:bodyPr>
+                    </wps:wsp>
+                  </a:graphicData>
+                </a:graphic>
+                <wp14:sizeRelH relativeFrom="margin">
+                  <wp14:pctWidth>0</wp14:pctWidth>
+                </wp14:sizeRelH>
+                <wp14:sizeRelV relativeFrom="margin">
+                  <wp14:pctHeight>0</wp14:pctHeight>
+                </wp14:sizeRelV>
+              </wp:anchor>
+            </w:drawing>
+          </mc:Choice>
+          <mc:Fallback>
+            <w:pict>
+              <v:shape w14:anchorId="5E59B457" id="_x0000_s1036" type="#_x0000_t202" style="position:absolute;margin-left:184.95pt;margin-top:17.7pt;width:79.95pt;height:21pt;rotation:-90;z-index:251706368;visibility:visible;mso-wrap-style:square;mso-width-percent:0;mso-height-percent:0;mso-wrap-distance-left:9pt;mso-wrap-distance-top:3.6pt;mso-wrap-distance-right:9pt;mso-wrap-distance-bottom:3.6pt;mso-position-horizontal:absolute;mso-position-horizontal-relative:text;mso-position-vertical:absolute;mso-position-vertical-relative:text;mso-width-percent:0;mso-height-percent:0;mso-width-relative:margin;mso-height-relative:margin;v-text-anchor:top" o:gfxdata="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" filled="f" stroked="f">
+                <v:textbox>
+                  <w:txbxContent>
+                    <w:p>
+                      <w:pPr>
+                        <w:rPr>
+                          <w:sz w:val="18"/>
+                          <w:szCs w:val="18"/>
+                        </w:rPr>
+                      </w:pPr>
+                      <w:r>
+                        <w:rPr>
+                          <w:sz w:val="18"/>
+                          <w:szCs w:val="18"/>
+                        </w:rPr>
+                        <w:t>check if equal</w:t>
+                      </w:r>
+                    </w:p>
+                  </w:txbxContent>
+                </v:textbox>
+              </v:shape>
+            </w:pict>
+          </mc:Fallback>
+        </mc:AlternateContent>
+      </w:r>
+      <w:r>
+        <w:rPr>
+          <w:i/>
+          <w:noProof/>
+        </w:rPr>
+        <mc:AlternateContent>
+          <mc:Choice Requires="wps">
+            <w:drawing>
+              <wp:anchor distT="45720" distB="45720" distL="114300" distR="114300" simplePos="0" relativeHeight="251700224" behindDoc="0" locked="0" layoutInCell="1" allowOverlap="1">
+                <wp:simplePos x="0" y="0"/>
+                <wp:positionH relativeFrom="column">
+                  <wp:posOffset>641350</wp:posOffset>
+                </wp:positionH>
+                <wp:positionV relativeFrom="paragraph">
+                  <wp:posOffset>243840</wp:posOffset>
+                </wp:positionV>
+                <wp:extent cx="1015365" cy="266700"/>
+                <wp:effectExtent l="0" t="0" r="0" b="0"/>
+                <wp:wrapNone/>
+                <wp:docPr id="22" name="Text Box 2"/>
+                <wp:cNvGraphicFramePr>
+                  <a:graphicFrameLocks xmlns:a="http://schemas.openxmlformats.org/drawingml/2006/main"/>
+                </wp:cNvGraphicFramePr>
+                <a:graphic xmlns:a="http://schemas.openxmlformats.org/drawingml/2006/main">
+                  <a:graphicData uri="http://schemas.microsoft.com/office/word/2010/wordprocessingShape">
+                    <wps:wsp>
+                      <wps:cNvSpPr txBox="1">
+                        <a:spLocks noChangeArrowheads="1"/>
+                      </wps:cNvSpPr>
+                      <wps:spPr bwMode="auto">
+                        <a:xfrm rot="16200000">
+                          <a:off x="0" y="0"/>
+                          <a:ext cx="1015365" cy="266700"/>
+                        </a:xfrm>
+                        <a:prstGeom prst="rect">
+                          <a:avLst/>
+                        </a:prstGeom>
+                        <a:noFill/>
+                        <a:ln w="9525">
+                          <a:noFill/>
+                          <a:miter lim="800000"/>
+                          <a:headEnd/>
+                          <a:tailEnd/>
+                        </a:ln>
+                      </wps:spPr>
+                      <wps:txbx>
+                        <w:txbxContent>
+                          <w:p>
+                            <w:pPr>
+                              <w:rPr>
+                                <w:sz w:val="18"/>
+                                <w:szCs w:val="18"/>
+                              </w:rPr>
+                            </w:pPr>
+                            <w:r>
+                              <w:rPr>
+                                <w:sz w:val="18"/>
+                                <w:szCs w:val="18"/>
+                              </w:rPr>
+                              <w:t>check if equal</w:t>
+                            </w:r>
+                          </w:p>
+                        </w:txbxContent>
+                      </wps:txbx>
+                      <wps:bodyPr rot="0" vert="horz" wrap="square" lIns="91440" tIns="45720" rIns="91440" bIns="45720" anchor="t" anchorCtr="0">
+                        <a:noAutofit/>
+                      </wps:bodyPr>
+                    </wps:wsp>
+                  </a:graphicData>
+                </a:graphic>
+                <wp14:sizeRelH relativeFrom="margin">
+                  <wp14:pctWidth>0</wp14:pctWidth>
+                </wp14:sizeRelH>
+                <wp14:sizeRelV relativeFrom="margin">
+                  <wp14:pctHeight>0</wp14:pctHeight>
+                </wp14:sizeRelV>
+              </wp:anchor>
+            </w:drawing>
+          </mc:Choice>
+          <mc:Fallback>
+            <w:pict>
+              <v:shape id="_x0000_s1037" type="#_x0000_t202" style="position:absolute;margin-left:50.5pt;margin-top:19.2pt;width:79.95pt;height:21pt;rotation:-90;z-index:251700224;visibility:visible;mso-wrap-style:square;mso-width-percent:0;mso-height-percent:0;mso-wrap-distance-left:9pt;mso-wrap-distance-top:3.6pt;mso-wrap-distance-right:9pt;mso-wrap-distance-bottom:3.6pt;mso-position-horizontal:absolute;mso-position-horizontal-relative:text;mso-position-vertical:absolute;mso-position-vertical-relative:text;mso-width-percent:0;mso-height-percent:0;mso-width-relative:margin;mso-height-relative:margin;v-text-anchor:top" o:gfxdata="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" filled="f" stroked="f">
+                <v:textbox>
+                  <w:txbxContent>
+                    <w:p>
+                      <w:pPr>
+                        <w:rPr>
+                          <w:sz w:val="18"/>
+                          <w:szCs w:val="18"/>
+                        </w:rPr>
+                      </w:pPr>
+                      <w:r>
+                        <w:rPr>
+                          <w:sz w:val="18"/>
+                          <w:szCs w:val="18"/>
+                        </w:rPr>
+                        <w:t>check if equal</w:t>
+                      </w:r>
+                    </w:p>
+                  </w:txbxContent>
+                </v:textbox>
+              </v:shape>
+            </w:pict>
+          </mc:Fallback>
+        </mc:AlternateContent>
+      </w:r>
+      <w:r>
+        <w:rPr>
+          <w:i/>
+          <w:noProof/>
+        </w:rPr>
+        <mc:AlternateContent>
+          <mc:Choice Requires="wps">
+            <w:drawing>
+              <wp:anchor distT="45720" distB="45720" distL="114300" distR="114300" simplePos="0" relativeHeight="251704320" behindDoc="0" locked="0" layoutInCell="1" allowOverlap="1" wp14:anchorId="5E59B457" wp14:editId="32685A2D">
+                <wp:simplePos x="0" y="0"/>
+                <wp:positionH relativeFrom="column">
+                  <wp:posOffset>1739900</wp:posOffset>
+                </wp:positionH>
+                <wp:positionV relativeFrom="paragraph">
+                  <wp:posOffset>224790</wp:posOffset>
+                </wp:positionV>
+                <wp:extent cx="1015365" cy="266700"/>
+                <wp:effectExtent l="0" t="0" r="0" b="0"/>
+                <wp:wrapNone/>
+                <wp:docPr id="24" name="Text Box 2"/>
+                <wp:cNvGraphicFramePr>
+                  <a:graphicFrameLocks xmlns:a="http://schemas.openxmlformats.org/drawingml/2006/main"/>
+                </wp:cNvGraphicFramePr>
+                <a:graphic xmlns:a="http://schemas.openxmlformats.org/drawingml/2006/main">
+                  <a:graphicData uri="http://schemas.microsoft.com/office/word/2010/wordprocessingShape">
+                    <wps:wsp>
+                      <wps:cNvSpPr txBox="1">
+                        <a:spLocks noChangeArrowheads="1"/>
+                      </wps:cNvSpPr>
+                      <wps:spPr bwMode="auto">
+                        <a:xfrm rot="16200000">
+                          <a:off x="0" y="0"/>
+                          <a:ext cx="1015365" cy="266700"/>
+                        </a:xfrm>
+                        <a:prstGeom prst="rect">
+                          <a:avLst/>
+                        </a:prstGeom>
+                        <a:noFill/>
+                        <a:ln w="9525">
+                          <a:noFill/>
+                          <a:miter lim="800000"/>
+                          <a:headEnd/>
+                          <a:tailEnd/>
+                        </a:ln>
+                      </wps:spPr>
+                      <wps:txbx>
+                        <w:txbxContent>
+                          <w:p>
+                            <w:pPr>
+                              <w:rPr>
+                                <w:sz w:val="18"/>
+                                <w:szCs w:val="18"/>
+                              </w:rPr>
+                            </w:pPr>
+                            <w:r>
+                              <w:rPr>
+                                <w:sz w:val="18"/>
+                                <w:szCs w:val="18"/>
+                              </w:rPr>
+                              <w:t>check if equal</w:t>
+                            </w:r>
+                          </w:p>
+                        </w:txbxContent>
+                      </wps:txbx>
+                      <wps:bodyPr rot="0" vert="horz" wrap="square" lIns="91440" tIns="45720" rIns="91440" bIns="45720" anchor="t" anchorCtr="0">
+                        <a:noAutofit/>
+                      </wps:bodyPr>
+                    </wps:wsp>
+                  </a:graphicData>
+                </a:graphic>
+                <wp14:sizeRelH relativeFrom="margin">
+                  <wp14:pctWidth>0</wp14:pctWidth>
+                </wp14:sizeRelH>
+                <wp14:sizeRelV relativeFrom="margin">
+                  <wp14:pctHeight>0</wp14:pctHeight>
+                </wp14:sizeRelV>
+              </wp:anchor>
+            </w:drawing>
+          </mc:Choice>
+          <mc:Fallback>
+            <w:pict>
+              <v:shape w14:anchorId="5E59B457" id="_x0000_s1038" type="#_x0000_t202" style="position:absolute;margin-left:137pt;margin-top:17.7pt;width:79.95pt;height:21pt;rotation:-90;z-index:251704320;visibility:visible;mso-wrap-style:square;mso-width-percent:0;mso-height-percent:0;mso-wrap-distance-left:9pt;mso-wrap-distance-top:3.6pt;mso-wrap-distance-right:9pt;mso-wrap-distance-bottom:3.6pt;mso-position-horizontal:absolute;mso-position-horizontal-relative:text;mso-position-vertical:absolute;mso-position-vertical-relative:text;mso-width-percent:0;mso-height-percent:0;mso-width-relative:margin;mso-height-relative:margin;v-text-anchor:top" o:gfxdata="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" filled="f" stroked="f">
+                <v:textbox>
+                  <w:txbxContent>
+                    <w:p>
+                      <w:pPr>
+                        <w:rPr>
+                          <w:sz w:val="18"/>
+                          <w:szCs w:val="18"/>
+                        </w:rPr>
+                      </w:pPr>
+                      <w:r>
+                        <w:rPr>
+                          <w:sz w:val="18"/>
+                          <w:szCs w:val="18"/>
+                        </w:rPr>
+                        <w:t>check if equal</w:t>
+                      </w:r>
+                    </w:p>
+                  </w:txbxContent>
+                </v:textbox>
+              </v:shape>
+            </w:pict>
+          </mc:Fallback>
+        </mc:AlternateContent>
+      </w:r>
+      <w:r>
+        <w:rPr>
+          <w:i/>
+          <w:noProof/>
+        </w:rPr>
+        <mc:AlternateContent>
+          <mc:Choice Requires="wps">
+            <w:drawing>
+              <wp:anchor distT="45720" distB="45720" distL="114300" distR="114300" simplePos="0" relativeHeight="251702272" behindDoc="0" locked="0" layoutInCell="1" allowOverlap="1" wp14:anchorId="5E59B457" wp14:editId="32685A2D">
+                <wp:simplePos x="0" y="0"/>
+                <wp:positionH relativeFrom="column">
+                  <wp:posOffset>1219200</wp:posOffset>
+                </wp:positionH>
+                <wp:positionV relativeFrom="paragraph">
+                  <wp:posOffset>243840</wp:posOffset>
+                </wp:positionV>
+                <wp:extent cx="1015365" cy="266700"/>
+                <wp:effectExtent l="0" t="0" r="0" b="0"/>
+                <wp:wrapNone/>
+                <wp:docPr id="23" name="Text Box 2"/>
+                <wp:cNvGraphicFramePr>
+                  <a:graphicFrameLocks xmlns:a="http://schemas.openxmlformats.org/drawingml/2006/main"/>
+                </wp:cNvGraphicFramePr>
+                <a:graphic xmlns:a="http://schemas.openxmlformats.org/drawingml/2006/main">
+                  <a:graphicData uri="http://schemas.microsoft.com/office/word/2010/wordprocessingShape">
+                    <wps:wsp>
+                      <wps:cNvSpPr txBox="1">
+                        <a:spLocks noChangeArrowheads="1"/>
+                      </wps:cNvSpPr>
+                      <wps:spPr bwMode="auto">
+                        <a:xfrm rot="16200000">
+                          <a:off x="0" y="0"/>
+                          <a:ext cx="1015365" cy="266700"/>
+                        </a:xfrm>
+                        <a:prstGeom prst="rect">
+                          <a:avLst/>
+                        </a:prstGeom>
+                        <a:noFill/>
+                        <a:ln w="9525">
+                          <a:noFill/>
+                          <a:miter lim="800000"/>
+                          <a:headEnd/>
+                          <a:tailEnd/>
+                        </a:ln>
+                      </wps:spPr>
+                      <wps:txbx>
+                        <w:txbxContent>
+                          <w:p>
+                            <w:pPr>
+                              <w:rPr>
+                                <w:sz w:val="18"/>
+                                <w:szCs w:val="18"/>
+                              </w:rPr>
+                            </w:pPr>
+                            <w:r>
+                              <w:rPr>
+                                <w:sz w:val="18"/>
+                                <w:szCs w:val="18"/>
+                              </w:rPr>
+                              <w:t>check if equal</w:t>
+                            </w:r>
+                          </w:p>
+                        </w:txbxContent>
+                      </wps:txbx>
+                      <wps:bodyPr rot="0" vert="horz" wrap="square" lIns="91440" tIns="45720" rIns="91440" bIns="45720" anchor="t" anchorCtr="0">
+                        <a:noAutofit/>
+                      </wps:bodyPr>
+                    </wps:wsp>
+                  </a:graphicData>
+                </a:graphic>
+                <wp14:sizeRelH relativeFrom="margin">
+                  <wp14:pctWidth>0</wp14:pctWidth>
+                </wp14:sizeRelH>
+                <wp14:sizeRelV relativeFrom="margin">
+                  <wp14:pctHeight>0</wp14:pctHeight>
+                </wp14:sizeRelV>
+              </wp:anchor>
+            </w:drawing>
+          </mc:Choice>
+          <mc:Fallback>
+            <w:pict>
+              <v:shape w14:anchorId="5E59B457" id="_x0000_s1039" type="#_x0000_t202" style="position:absolute;margin-left:96pt;margin-top:19.2pt;width:79.95pt;height:21pt;rotation:-90;z-index:251702272;visibility:visible;mso-wrap-style:square;mso-width-percent:0;mso-height-percent:0;mso-wrap-distance-left:9pt;mso-wrap-distance-top:3.6pt;mso-wrap-distance-right:9pt;mso-wrap-distance-bottom:3.6pt;mso-position-horizontal:absolute;mso-position-horizontal-relative:text;mso-position-vertical:absolute;mso-position-vertical-relative:text;mso-width-percent:0;mso-height-percent:0;mso-width-relative:margin;mso-height-relative:margin;v-text-anchor:top" o:gfxdata="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" filled="f" stroked="f">
+                <v:textbox>
+                  <w:txbxContent>
+                    <w:p>
+                      <w:pPr>
+                        <w:rPr>
+                          <w:sz w:val="18"/>
+                          <w:szCs w:val="18"/>
+                        </w:rPr>
+                      </w:pPr>
+                      <w:r>
+                        <w:rPr>
+                          <w:sz w:val="18"/>
+                          <w:szCs w:val="18"/>
+                        </w:rPr>
+                        <w:t>check if equal</w:t>
+                      </w:r>
+                    </w:p>
+                  </w:txbxContent>
+                </v:textbox>
+              </v:shape>
+            </w:pict>
+          </mc:Fallback>
+        </mc:AlternateContent>
+      </w:r>
+      <w:r>
+        <w:rPr>
+          <w:noProof/>
+        </w:rPr>
+        <mc:AlternateContent>
+          <mc:Choice Requires="wps">
+            <w:drawing>
+              <wp:anchor distT="0" distB="0" distL="114300" distR="114300" simplePos="0" relativeHeight="251681792" behindDoc="0" locked="0" layoutInCell="1" allowOverlap="1" wp14:anchorId="2CDFF440" wp14:editId="26AA0249">
+                <wp:simplePos x="0" y="0"/>
+                <wp:positionH relativeFrom="column">
+                  <wp:posOffset>1014730</wp:posOffset>
+                </wp:positionH>
+                <wp:positionV relativeFrom="paragraph">
+                  <wp:posOffset>129540</wp:posOffset>
+                </wp:positionV>
+                <wp:extent cx="1648675" cy="965200"/>
+                <wp:effectExtent l="0" t="38100" r="66040" b="25400"/>
+                <wp:wrapNone/>
+                <wp:docPr id="14" name="Connector: Curved 14"/>
+                <wp:cNvGraphicFramePr/>
+                <a:graphic xmlns:a="http://schemas.openxmlformats.org/drawingml/2006/main">
+                  <a:graphicData uri="http://schemas.microsoft.com/office/word/2010/wordprocessingShape">
+                    <wps:wsp>
+                      <wps:cNvCnPr/>
+                      <wps:spPr>
+                        <a:xfrm flipV="1">
+                          <a:off x="0" y="0"/>
+                          <a:ext cx="1648675" cy="965200"/>
+                        </a:xfrm>
+                        <a:prstGeom prst="curvedConnector3">
+                          <a:avLst>
+                            <a:gd name="adj1" fmla="val 100064"/>
+                          </a:avLst>
+                        </a:prstGeom>
+                        <a:ln>
+                          <a:tailEnd type="triangle"/>
+                        </a:ln>
+                      </wps:spPr>
+                      <wps:style>
+                        <a:lnRef idx="3">
+                          <a:schemeClr val="dk1"/>
+                        </a:lnRef>
+                        <a:fillRef idx="0">
+                          <a:schemeClr val="dk1"/>
+                        </a:fillRef>
+                        <a:effectRef idx="2">
+                          <a:schemeClr val="dk1"/>
+                        </a:effectRef>
+                        <a:fontRef idx="minor">
+                          <a:schemeClr val="tx1"/>
+                        </a:fontRef>
+                      </wps:style>
+                      <wps:bodyPr/>
+                    </wps:wsp>
+                  </a:graphicData>
+                </a:graphic>
+                <wp14:sizeRelH relativeFrom="margin">
+                  <wp14:pctWidth>0</wp14:pctWidth>
+                </wp14:sizeRelH>
+                <wp14:sizeRelV relativeFrom="margin">
+                  <wp14:pctHeight>0</wp14:pctHeight>
+                </wp14:sizeRelV>
+              </wp:anchor>
+            </w:drawing>
+          </mc:Choice>
+          <mc:Fallback>
+            <w:pict>
+              <v:shapetype w14:anchorId="1682FFEA" id="_x0000_t38" coordsize="21600,21600" o:spt="38" o:oned="t" path="m,c@0,0@1,5400@1,10800@1,16200@2,21600,21600,21600e" filled="f">
+                <v:formulas>
+                  <v:f eqn="mid #0 0"/>
+                  <v:f eqn="val #0"/>
+                  <v:f eqn="mid #0 21600"/>
+                </v:formulas>
+                <v:path arrowok="t" fillok="f" o:connecttype="none"/>
+                <v:handles>
+                  <v:h position="#0,center"/>
+                </v:handles>
+                <o:lock v:ext="edit" shapetype="t"/>
+              </v:shapetype>
+              <v:shape id="Connector: Curved 14" o:spid="_x0000_s1026" type="#_x0000_t38" style="position:absolute;margin-left:79.9pt;margin-top:10.2pt;width:129.8pt;height:76pt;flip:y;z-index:251681792;visibility:visible;mso-wrap-style:square;mso-width-percent:0;mso-height-percent:0;mso-wrap-distance-left:9pt;mso-wrap-distance-top:0;mso-wrap-distance-right:9pt;mso-wrap-distance-bottom:0;mso-position-horizontal:absolute;mso-position-horizontal-relative:text;mso-position-vertical:absolute;mso-position-vertical-relative:text;mso-width-percent:0;mso-height-percent:0;mso-width-relative:margin;mso-height-relative:margin" o:gfxdata="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" adj="21614" strokecolor="black [3200]" strokeweight="1.5pt">
+                <v:stroke endarrow="block" joinstyle="miter"/>
+              </v:shape>
+            </w:pict>
+          </mc:Fallback>
+        </mc:AlternateContent>
+      </w:r>
+      <w:r>
+        <w:rPr>
+          <w:noProof/>
+        </w:rPr>
+        <mc:AlternateContent>
+          <mc:Choice Requires="wps">
+            <w:drawing>
+              <wp:anchor distT="0" distB="0" distL="114300" distR="114300" simplePos="0" relativeHeight="251679744" behindDoc="0" locked="0" layoutInCell="1" allowOverlap="1" wp14:anchorId="2CDFF440" wp14:editId="26AA0249">
+                <wp:simplePos x="0" y="0"/>
+                <wp:positionH relativeFrom="column">
+                  <wp:posOffset>993140</wp:posOffset>
+                </wp:positionH>
+                <wp:positionV relativeFrom="paragraph">
+                  <wp:posOffset>135890</wp:posOffset>
+                </wp:positionV>
+                <wp:extent cx="1126067" cy="965200"/>
+                <wp:effectExtent l="0" t="38100" r="74295" b="25400"/>
+                <wp:wrapNone/>
+                <wp:docPr id="13" name="Connector: Curved 13"/>
+                <wp:cNvGraphicFramePr/>
+                <a:graphic xmlns:a="http://schemas.openxmlformats.org/drawingml/2006/main">
+                  <a:graphicData uri="http://schemas.microsoft.com/office/word/2010/wordprocessingShape">
+                    <wps:wsp>
+                      <wps:cNvCnPr/>
+                      <wps:spPr>
+                        <a:xfrm flipV="1">
+                          <a:off x="0" y="0"/>
+                          <a:ext cx="1126067" cy="965200"/>
+                        </a:xfrm>
+                        <a:prstGeom prst="curvedConnector3">
+                          <a:avLst>
+                            <a:gd name="adj1" fmla="val 100064"/>
+                          </a:avLst>
+                        </a:prstGeom>
+                        <a:ln>
+                          <a:tailEnd type="triangle"/>
+                        </a:ln>
+                      </wps:spPr>
+                      <wps:style>
+                        <a:lnRef idx="3">
+                          <a:schemeClr val="dk1"/>
+                        </a:lnRef>
+                        <a:fillRef idx="0">
+                          <a:schemeClr val="dk1"/>
+                        </a:fillRef>
+                        <a:effectRef idx="2">
+                          <a:schemeClr val="dk1"/>
+                        </a:effectRef>
+                        <a:fontRef idx="minor">
+                          <a:schemeClr val="tx1"/>
+                        </a:fontRef>
+                      </wps:style>
+                      <wps:bodyPr/>
+                    </wps:wsp>
+                  </a:graphicData>
+                </a:graphic>
+                <wp14:sizeRelH relativeFrom="margin">
+                  <wp14:pctWidth>0</wp14:pctWidth>
+                </wp14:sizeRelH>
+                <wp14:sizeRelV relativeFrom="margin">
+                  <wp14:pctHeight>0</wp14:pctHeight>
+                </wp14:sizeRelV>
+              </wp:anchor>
+            </w:drawing>
+          </mc:Choice>
+          <mc:Fallback>
+            <w:pict>
+              <v:shape w14:anchorId="0C18C827" id="Connector: Curved 13" o:spid="_x0000_s1026" type="#_x0000_t38" style="position:absolute;margin-left:78.2pt;margin-top:10.7pt;width:88.65pt;height:76pt;flip:y;z-index:251679744;visibility:visible;mso-wrap-style:square;mso-width-percent:0;mso-height-percent:0;mso-wrap-distance-left:9pt;mso-wrap-distance-top:0;mso-wrap-distance-right:9pt;mso-wrap-distance-bottom:0;mso-position-horizontal:absolute;mso-position-horizontal-relative:text;mso-position-vertical:absolute;mso-position-vertical-relative:text;mso-width-percent:0;mso-height-percent:0;mso-width-relative:margin;mso-height-relative:margin" o:gfxdata="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" adj="21614" strokecolor="black [3200]" strokeweight="1.5pt">
+                <v:stroke endarrow="block" joinstyle="miter"/>
+              </v:shape>
+            </w:pict>
+          </mc:Fallback>
+        </mc:AlternateContent>
+      </w:r>
+      <w:r>
+        <w:rPr>
+          <w:noProof/>
+        </w:rPr>
+        <mc:AlternateContent>
+          <mc:Choice Requires="wps">
+            <w:drawing>
+              <wp:anchor distT="0" distB="0" distL="114300" distR="114300" simplePos="0" relativeHeight="251677696" behindDoc="0" locked="0" layoutInCell="1" allowOverlap="1">
+                <wp:simplePos x="0" y="0"/>
+                <wp:positionH relativeFrom="column">
+                  <wp:posOffset>990600</wp:posOffset>
+                </wp:positionH>
+                <wp:positionV relativeFrom="paragraph">
+                  <wp:posOffset>129540</wp:posOffset>
+                </wp:positionV>
+                <wp:extent cx="577850" cy="965200"/>
+                <wp:effectExtent l="0" t="38100" r="69850" b="25400"/>
+                <wp:wrapNone/>
+                <wp:docPr id="12" name="Connector: Curved 12"/>
+                <wp:cNvGraphicFramePr/>
+                <a:graphic xmlns:a="http://schemas.openxmlformats.org/drawingml/2006/main">
+                  <a:graphicData uri="http://schemas.microsoft.com/office/word/2010/wordprocessingShape">
+                    <wps:wsp>
+                      <wps:cNvCnPr/>
+                      <wps:spPr>
+                        <a:xfrm flipV="1">
+                          <a:off x="0" y="0"/>
+                          <a:ext cx="577850" cy="965200"/>
+                        </a:xfrm>
+                        <a:prstGeom prst="curvedConnector3">
+                          <a:avLst>
+                            <a:gd name="adj1" fmla="val 100064"/>
+                          </a:avLst>
+                        </a:prstGeom>
+                        <a:ln>
+                          <a:tailEnd type="triangle"/>
+                        </a:ln>
+                      </wps:spPr>
+                      <wps:style>
+                        <a:lnRef idx="3">
+                          <a:schemeClr val="dk1"/>
+                        </a:lnRef>
+                        <a:fillRef idx="0">
+                          <a:schemeClr val="dk1"/>
+                        </a:fillRef>
+                        <a:effectRef idx="2">
+                          <a:schemeClr val="dk1"/>
+                        </a:effectRef>
+                        <a:fontRef idx="minor">
+                          <a:schemeClr val="tx1"/>
+                        </a:fontRef>
+                      </wps:style>
+                      <wps:bodyPr/>
+                    </wps:wsp>
+                  </a:graphicData>
+                </a:graphic>
+                <wp14:sizeRelH relativeFrom="margin">
+                  <wp14:pctWidth>0</wp14:pctWidth>
+                </wp14:sizeRelH>
+                <wp14:sizeRelV relativeFrom="margin">
+                  <wp14:pctHeight>0</wp14:pctHeight>
+                </wp14:sizeRelV>
+              </wp:anchor>
+            </w:drawing>
+          </mc:Choice>
+          <mc:Fallback>
+            <w:pict>
+              <v:shape w14:anchorId="274A9F20" id="Connector: Curved 12" o:spid="_x0000_s1026" type="#_x0000_t38" style="position:absolute;margin-left:78pt;margin-top:10.2pt;width:45.5pt;height:76pt;flip:y;z-index:251677696;visibility:visible;mso-wrap-style:square;mso-width-percent:0;mso-height-percent:0;mso-wrap-distance-left:9pt;mso-wrap-distance-top:0;mso-wrap-distance-right:9pt;mso-wrap-distance-bottom:0;mso-position-horizontal:absolute;mso-position-horizontal-relative:text;mso-position-vertical:absolute;mso-position-vertical-relative:text;mso-width-percent:0;mso-height-percent:0;mso-width-relative:margin;mso-height-relative:margin" o:gfxdata="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" adj="21614" strokecolor="black [3200]" strokeweight="1.5pt">
+                <v:stroke endarrow="block" joinstyle="miter"/>
+              </v:shape>
+            </w:pict>
+          </mc:Fallback>
+        </mc:AlternateContent>
+      </w:r>
+      <w:r>
+        <w:rPr>
+          <w:noProof/>
+        </w:rPr>
+        <mc:AlternateContent>
+          <mc:Choice Requires="wps">
+            <w:drawing>
+              <wp:anchor distT="0" distB="0" distL="114300" distR="114300" simplePos="0" relativeHeight="251676672" behindDoc="0" locked="0" layoutInCell="1" allowOverlap="1">
+                <wp:simplePos x="0" y="0"/>
+                <wp:positionH relativeFrom="column">
+                  <wp:posOffset>990600</wp:posOffset>
+                </wp:positionH>
+                <wp:positionV relativeFrom="paragraph">
+                  <wp:posOffset>129540</wp:posOffset>
+                </wp:positionV>
+                <wp:extent cx="0" cy="971550"/>
+                <wp:effectExtent l="76200" t="38100" r="57150" b="19050"/>
+                <wp:wrapNone/>
+                <wp:docPr id="11" name="Straight Arrow Connector 11"/>
+                <wp:cNvGraphicFramePr/>
+                <a:graphic xmlns:a="http://schemas.openxmlformats.org/drawingml/2006/main">
+                  <a:graphicData uri="http://schemas.microsoft.com/office/word/2010/wordprocessingShape">
+                    <wps:wsp>
+                      <wps:cNvCnPr/>
+                      <wps:spPr>
+                        <a:xfrm flipV="1">
+                          <a:off x="0" y="0"/>
+                          <a:ext cx="0" cy="971550"/>
+                        </a:xfrm>
+                        <a:prstGeom prst="straightConnector1">
+                          <a:avLst/>
+                        </a:prstGeom>
+                        <a:ln>
+                          <a:tailEnd type="triangle"/>
+                        </a:ln>
+                      </wps:spPr>
+                      <wps:style>
+                        <a:lnRef idx="3">
+                          <a:schemeClr val="dk1"/>
+                        </a:lnRef>
+                        <a:fillRef idx="0">
+                          <a:schemeClr val="dk1"/>
+                        </a:fillRef>
+                        <a:effectRef idx="2">
+                          <a:schemeClr val="dk1"/>
+                        </a:effectRef>
+                        <a:fontRef idx="minor">
+                          <a:schemeClr val="tx1"/>
+                        </a:fontRef>
+                      </wps:style>
+                      <wps:bodyPr/>
+                    </wps:wsp>
+                  </a:graphicData>
+                </a:graphic>
+              </wp:anchor>
+            </w:drawing>
+          </mc:Choice>
+          <mc:Fallback>
+            <w:pict>
+              <v:shapetype w14:anchorId="1903BFDA" id="_x0000_t32" coordsize="21600,21600" o:spt="32" o:oned="t" path="m,l21600,21600e" filled="f">
+                <v:path arrowok="t" fillok="f" o:connecttype="none"/>
+                <o:lock v:ext="edit" shapetype="t"/>
+              </v:shapetype>
+              <v:shape id="Straight Arrow Connector 11" o:spid="_x0000_s1026" type="#_x0000_t32" style="position:absolute;margin-left:78pt;margin-top:10.2pt;width:0;height:76.5pt;flip:y;z-index:251676672;visibility:visible;mso-wrap-style:square;mso-wrap-distance-left:9pt;mso-wrap-distance-top:0;mso-wrap-distance-right:9pt;mso-wrap-distance-bottom:0;mso-position-horizontal:absolute;mso-position-horizontal-relative:text;mso-position-vertical:absolute;mso-position-vertical-relative:text" o:gfxdata="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" strokecolor="black [3200]" strokeweight="1.5pt">
+                <v:stroke endarrow="block" joinstyle="miter"/>
+              </v:shape>
+            </w:pict>
+          </mc:Fallback>
+        </mc:AlternateContent>
+      </w:r>
+    </w:p>
+    <w:p/>
+    <w:p/>
+    <w:p/>
+    <w:p>
+      <w:r>
+        <w:rPr>
+          <w:noProof/>
+        </w:rPr>
+        <mc:AlternateContent>
+          <mc:Choice Requires="wps">
+            <w:drawing>
+              <wp:anchor distT="45720" distB="45720" distL="114300" distR="114300" simplePos="0" relativeHeight="251689984" behindDoc="0" locked="0" layoutInCell="1" allowOverlap="1" wp14:anchorId="3B6439F1" wp14:editId="0F0FA87F">
+                <wp:simplePos x="0" y="0"/>
+                <wp:positionH relativeFrom="column">
+                  <wp:posOffset>857250</wp:posOffset>
+                </wp:positionH>
+                <wp:positionV relativeFrom="paragraph">
+                  <wp:posOffset>153035</wp:posOffset>
+                </wp:positionV>
+                <wp:extent cx="273050" cy="330200"/>
+                <wp:effectExtent l="0" t="0" r="0" b="0"/>
+                <wp:wrapSquare wrapText="bothSides"/>
+                <wp:docPr id="18" name="Text Box 2"/>
+                <wp:cNvGraphicFramePr>
+                  <a:graphicFrameLocks xmlns:a="http://schemas.openxmlformats.org/drawingml/2006/main"/>
+                </wp:cNvGraphicFramePr>
+                <a:graphic xmlns:a="http://schemas.openxmlformats.org/drawingml/2006/main">
+                  <a:graphicData uri="http://schemas.microsoft.com/office/word/2010/wordprocessingShape">
+                    <wps:wsp>
+                      <wps:cNvSpPr txBox="1">
+                        <a:spLocks noChangeArrowheads="1"/>
+                      </wps:cNvSpPr>
+                      <wps:spPr bwMode="auto">
+                        <a:xfrm>
+                          <a:off x="0" y="0"/>
+                          <a:ext cx="273050" cy="330200"/>
+                        </a:xfrm>
+                        <a:prstGeom prst="rect">
+                          <a:avLst/>
+                        </a:prstGeom>
+                        <a:noFill/>
+                        <a:ln w="9525">
+                          <a:noFill/>
+                          <a:miter lim="800000"/>
+                          <a:headEnd/>
+                          <a:tailEnd/>
+                        </a:ln>
+                      </wps:spPr>
+                      <wps:txbx>
+                        <w:txbxContent>
+                          <w:p>
+                            <w:pPr>
+                              <w:rPr>
+                                <w:b/>
+                                <w:sz w:val="28"/>
+                                <w:szCs w:val="28"/>
+                              </w:rPr>
+                            </w:pPr>
+                            <w:r>
+                              <w:rPr>
+                                <w:b/>
+                                <w:sz w:val="28"/>
+                                <w:szCs w:val="28"/>
+                              </w:rPr>
+                              <w:t>A</w:t>
+                            </w:r>
+                          </w:p>
+                        </w:txbxContent>
+                      </wps:txbx>
+                      <wps:bodyPr rot="0" vert="horz" wrap="square" lIns="91440" tIns="45720" rIns="91440" bIns="45720" anchor="t" anchorCtr="0">
+                        <a:noAutofit/>
+                      </wps:bodyPr>
+                    </wps:wsp>
+                  </a:graphicData>
+                </a:graphic>
+                <wp14:sizeRelH relativeFrom="margin">
+                  <wp14:pctWidth>0</wp14:pctWidth>
+                </wp14:sizeRelH>
+                <wp14:sizeRelV relativeFrom="margin">
+                  <wp14:pctHeight>0</wp14:pctHeight>
+                </wp14:sizeRelV>
+              </wp:anchor>
+            </w:drawing>
+          </mc:Choice>
+          <mc:Fallback>
+            <w:pict>
+              <v:shape w14:anchorId="3B6439F1" id="_x0000_s1040" type="#_x0000_t202" style="position:absolute;margin-left:67.5pt;margin-top:12.05pt;width:21.5pt;height:26pt;z-index:251689984;visibility:visible;mso-wrap-style:square;mso-width-percent:0;mso-height-percent:0;mso-wrap-distance-left:9pt;mso-wrap-distance-top:3.6pt;mso-wrap-distance-right:9pt;mso-wrap-distance-bottom:3.6pt;mso-position-horizontal:absolute;mso-position-horizontal-relative:text;mso-position-vertical:absolute;mso-position-vertical-relative:text;mso-width-percent:0;mso-height-percent:0;mso-width-relative:margin;mso-height-relative:margin;v-text-anchor:top" o:gfxdata="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" filled="f" stroked="f">
+                <v:textbox>
+                  <w:txbxContent>
+                    <w:p>
+                      <w:pPr>
+                        <w:rPr>
+                          <w:b/>
+                          <w:sz w:val="28"/>
+                          <w:szCs w:val="28"/>
+                        </w:rPr>
+                      </w:pPr>
+                      <w:r>
+                        <w:rPr>
+                          <w:b/>
+                          <w:sz w:val="28"/>
+                          <w:szCs w:val="28"/>
+                        </w:rPr>
+                        <w:t>A</w:t>
+                      </w:r>
+                    </w:p>
+                  </w:txbxContent>
+                </v:textbox>
+                <w10:wrap type="square"/>
+              </v:shape>
+            </w:pict>
+          </mc:Fallback>
+        </mc:AlternateContent>
+      </w:r>
+      <w:r>
+        <w:rPr>
+          <w:noProof/>
+        </w:rPr>
+        <mc:AlternateContent>
+          <mc:Choice Requires="wps">
+            <w:drawing>
+              <wp:anchor distT="45720" distB="45720" distL="114300" distR="114300" simplePos="0" relativeHeight="251685888" behindDoc="0" locked="0" layoutInCell="1" allowOverlap="1" wp14:anchorId="2D2B416F" wp14:editId="6F7A1304">
+                <wp:simplePos x="0" y="0"/>
+                <wp:positionH relativeFrom="margin">
+                  <wp:posOffset>120650</wp:posOffset>
+                </wp:positionH>
+                <wp:positionV relativeFrom="paragraph">
+                  <wp:posOffset>149225</wp:posOffset>
+                </wp:positionV>
+                <wp:extent cx="736600" cy="1404620"/>
+                <wp:effectExtent l="0" t="0" r="0" b="1905"/>
+                <wp:wrapSquare wrapText="bothSides"/>
+                <wp:docPr id="16" name="Text Box 2"/>
+                <wp:cNvGraphicFramePr>
+                  <a:graphicFrameLocks xmlns:a="http://schemas.openxmlformats.org/drawingml/2006/main"/>
+                </wp:cNvGraphicFramePr>
+                <a:graphic xmlns:a="http://schemas.openxmlformats.org/drawingml/2006/main">
+                  <a:graphicData uri="http://schemas.microsoft.com/office/word/2010/wordprocessingShape">
+                    <wps:wsp>
+                      <wps:cNvSpPr txBox="1">
+                        <a:spLocks noChangeArrowheads="1"/>
+                      </wps:cNvSpPr>
+                      <wps:spPr bwMode="auto">
+                        <a:xfrm>
+                          <a:off x="0" y="0"/>
+                          <a:ext cx="736600" cy="1404620"/>
+                        </a:xfrm>
+                        <a:prstGeom prst="rect">
+                          <a:avLst/>
+                        </a:prstGeom>
+                        <a:noFill/>
+                        <a:ln w="9525">
+                          <a:noFill/>
+                          <a:miter lim="800000"/>
+                          <a:headEnd/>
+                          <a:tailEnd/>
+                        </a:ln>
+                      </wps:spPr>
+                      <wps:txbx>
+                        <w:txbxContent>
+                          <w:p>
+                            <w:pPr>
+                              <w:rPr>
+                                <w:b/>
+                                <w:sz w:val="28"/>
+                                <w:szCs w:val="28"/>
+                              </w:rPr>
+                            </w:pPr>
+                            <w:r>
+                              <w:rPr>
+                                <w:b/>
+                                <w:sz w:val="28"/>
+                                <w:szCs w:val="28"/>
+                              </w:rPr>
+                              <w:t>GUESS</w:t>
+                            </w:r>
+                          </w:p>
+                        </w:txbxContent>
+                      </wps:txbx>
+                      <wps:bodyPr rot="0" vert="horz" wrap="square" lIns="91440" tIns="45720" rIns="91440" bIns="45720" anchor="t" anchorCtr="0">
+                        <a:spAutoFit/>
+                      </wps:bodyPr>
+                    </wps:wsp>
+                  </a:graphicData>
+                </a:graphic>
+                <wp14:sizeRelH relativeFrom="margin">
+                  <wp14:pctWidth>0</wp14:pctWidth>
+                </wp14:sizeRelH>
+                <wp14:sizeRelV relativeFrom="margin">
+                  <wp14:pctHeight>20000</wp14:pctHeight>
+                </wp14:sizeRelV>
+              </wp:anchor>
+            </w:drawing>
+          </mc:Choice>
+          <mc:Fallback>
+            <w:pict>
+              <v:shape w14:anchorId="2D2B416F" id="_x0000_s1041" type="#_x0000_t202" style="position:absolute;margin-left:9.5pt;margin-top:11.75pt;width:58pt;height:110.6pt;z-index:251685888;visibility:visible;mso-wrap-style:square;mso-width-percent:0;mso-height-percent:200;mso-wrap-distance-left:9pt;mso-wrap-distance-top:3.6pt;mso-wrap-distance-right:9pt;mso-wrap-distance-bottom:3.6pt;mso-position-horizontal:absolute;mso-position-horizontal-relative:margin;mso-position-vertical:absolute;mso-position-vertical-relative:text;mso-width-percent:0;mso-height-percent:200;mso-width-relative:margin;mso-height-relative:margin;v-text-anchor:top" o:gfxdata="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" filled="f" stroked="f">
+                <v:textbox style="mso-fit-shape-to-text:t">
+                  <w:txbxContent>
+                    <w:p>
+                      <w:pPr>
+                        <w:rPr>
+                          <w:b/>
+                          <w:sz w:val="28"/>
+                          <w:szCs w:val="28"/>
+                        </w:rPr>
+                      </w:pPr>
+                      <w:r>
+                        <w:rPr>
+                          <w:b/>
+                          <w:sz w:val="28"/>
+                          <w:szCs w:val="28"/>
+                        </w:rPr>
+                        <w:t>GUESS</w:t>
+                      </w:r>
+                    </w:p>
+                  </w:txbxContent>
+                </v:textbox>
+                <w10:wrap type="square" anchorx="margin"/>
+              </v:shape>
+            </w:pict>
+          </mc:Fallback>
+        </mc:AlternateContent>
+      </w:r>
+      <w:r>
+        <w:rPr>
+          <w:noProof/>
+        </w:rPr>
+        <mc:AlternateContent>
+          <mc:Choice Requires="wps">
+            <w:drawing>
+              <wp:anchor distT="0" distB="0" distL="114300" distR="114300" simplePos="0" relativeHeight="251675648" behindDoc="0" locked="0" layoutInCell="1" allowOverlap="1" wp14:anchorId="357304B0" wp14:editId="1887ABAE">
+                <wp:simplePos x="0" y="0"/>
+                <wp:positionH relativeFrom="column">
+                  <wp:posOffset>768350</wp:posOffset>
+                </wp:positionH>
+                <wp:positionV relativeFrom="paragraph">
+                  <wp:posOffset>82550</wp:posOffset>
+                </wp:positionV>
+                <wp:extent cx="488950" cy="488950"/>
+                <wp:effectExtent l="0" t="0" r="25400" b="25400"/>
+                <wp:wrapNone/>
+                <wp:docPr id="9" name="Rectangle 9"/>
+                <wp:cNvGraphicFramePr/>
+                <a:graphic xmlns:a="http://schemas.openxmlformats.org/drawingml/2006/main">
+                  <a:graphicData uri="http://schemas.microsoft.com/office/word/2010/wordprocessingShape">
+                    <wps:wsp>
+                      <wps:cNvSpPr/>
+                      <wps:spPr>
+                        <a:xfrm>
+                          <a:off x="0" y="0"/>
+                          <a:ext cx="488950" cy="488950"/>
+                        </a:xfrm>
+                        <a:prstGeom prst="rect">
+                          <a:avLst/>
+                        </a:prstGeom>
+                        <a:solidFill>
+                          <a:schemeClr val="bg1"/>
+                        </a:solidFill>
+                        <a:ln>
+                          <a:solidFill>
+                            <a:schemeClr val="tx1"/>
+                          </a:solidFill>
+                        </a:ln>
+                      </wps:spPr>
+                      <wps:style>
+                        <a:lnRef idx="2">
+                          <a:schemeClr val="accent1">
+                            <a:shade val="50000"/>
+                          </a:schemeClr>
+                        </a:lnRef>
+                        <a:fillRef idx="1">
+                          <a:schemeClr val="accent1"/>
+                        </a:fillRef>
+                        <a:effectRef idx="0">
+                          <a:schemeClr val="accent1"/>
+                        </a:effectRef>
+                        <a:fontRef idx="minor">
+                          <a:schemeClr val="lt1"/>
+                        </a:fontRef>
+                      </wps:style>
+                      <wps:bodyPr rot="0" spcFirstLastPara="0" vertOverflow="overflow" horzOverflow="overflow" vert="horz" wrap="square" lIns="91440" tIns="45720" rIns="91440" bIns="45720" numCol="1" spcCol="0" rtlCol="0" fromWordArt="0" anchor="ctr" anchorCtr="0" forceAA="0" compatLnSpc="1">
+                        <a:prstTxWarp prst="textNoShape">
+                          <a:avLst/>
+                        </a:prstTxWarp>
+                        <a:noAutofit/>
+                      </wps:bodyPr>
+                    </wps:wsp>
+                  </a:graphicData>
+                </a:graphic>
+                <wp14:sizeRelH relativeFrom="margin">
+                  <wp14:pctWidth>0</wp14:pctWidth>
+                </wp14:sizeRelH>
+                <wp14:sizeRelV relativeFrom="margin">
+                  <wp14:pctHeight>0</wp14:pctHeight>
+                </wp14:sizeRelV>
+              </wp:anchor>
+            </w:drawing>
+          </mc:Choice>
+          <mc:Fallback>
+            <w:pict>
+              <v:rect w14:anchorId="19C3D95E" id="Rectangle 9" o:spid="_x0000_s1026" style="position:absolute;margin-left:60.5pt;margin-top:6.5pt;width:38.5pt;height:38.5pt;z-index:251675648;visibility:visible;mso-wrap-style:square;mso-width-percent:0;mso-height-percent:0;mso-wrap-distance-left:9pt;mso-wrap-distance-top:0;mso-wrap-distance-right:9pt;mso-wrap-distance-bottom:0;mso-position-horizontal:absolute;mso-position-horizontal-relative:text;mso-position-vertical:absolute;mso-position-vertical-relative:text;mso-width-percent:0;mso-height-percent:0;mso-width-relative:margin;mso-height-relative:margin;v-text-anchor:middle" o:gfxdata="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" fillcolor="white [3212]" strokecolor="black [3213]" strokeweight="1pt"/>
+            </w:pict>
+          </mc:Fallback>
+        </mc:AlternateContent>
       </w:r>
     </w:p>
     <w:p/>
     <w:p/>
     <w:p>
+      <w:pPr>
+        <w:jc w:val="center"/>
+        <w:rPr>
+          <w:i/>
+        </w:rPr>
+      </w:pPr>
+      <w:r>
+        <w:rPr>
+          <w:i/>
+        </w:rPr>
+        <w:t xml:space="preserve">Figure 1.  </w:t>
+      </w:r>
+      <w:r>
+        <w:rPr>
+          <w:i/>
+        </w:rPr>
+        <w:t xml:space="preserve">Checking equality of </w:t>
+      </w:r>
+      <w:r>
+        <w:rPr>
+          <w:b/>
+          <w:i/>
+        </w:rPr>
+        <w:t xml:space="preserve">KEY </w:t>
+      </w:r>
+      <w:r>
+        <w:rPr>
+          <w:i/>
+        </w:rPr>
+        <w:t xml:space="preserve">and </w:t>
+      </w:r>
+      <w:r>
+        <w:rPr>
+          <w:b/>
+          <w:i/>
+        </w:rPr>
+        <w:t>GUESS</w:t>
+      </w:r>
+      <w:r>
+        <w:rPr>
+          <w:i/>
+        </w:rPr>
+        <w:t xml:space="preserve"> characters.</w:t>
+      </w:r>
+    </w:p>
+    <w:p>
+      <w:pPr>
+        <w:jc w:val="center"/>
+        <w:rPr>
+          <w:i/>
+        </w:rPr>
+      </w:pPr>
+    </w:p>
+    <w:p>
+      <w:r>
+        <w:t xml:space="preserve">The diagram on the left of </w:t>
+      </w:r>
+      <w:r>
+        <w:rPr>
+          <w:i/>
+        </w:rPr>
+        <w:t xml:space="preserve">Figure 1 </w:t>
+      </w:r>
+      <w:r>
+        <w:t xml:space="preserve">shows how we intend to compare each character and what we expect in our outputs based in the results. </w:t>
+      </w:r>
+      <w:r>
+        <w:t xml:space="preserve">Note </w:t>
+      </w:r>
+      <w:r>
+        <w:rPr>
+          <w:i/>
+        </w:rPr>
+        <w:t>Figure 1</w:t>
+      </w:r>
+      <w:r>
+        <w:t xml:space="preserve"> uses C-like notation for comparison and assignments, which will be present throughout this article. </w:t>
+      </w:r>
+      <w:r>
+        <w:t xml:space="preserve">This type </w:t>
+      </w:r>
+      <w:r>
+        <w:t xml:space="preserve">of comparison is done for each of the </w:t>
+      </w:r>
+      <w:r>
+        <w:rPr>
+          <w:b/>
+        </w:rPr>
+        <w:t xml:space="preserve">GUESS </w:t>
+      </w:r>
+      <w:r>
+        <w:t>characters (</w:t>
+      </w:r>
+      <w:r>
+        <w:rPr>
+          <w:b/>
+        </w:rPr>
+        <w:t xml:space="preserve">GUESS A, GUESS B, GUESS C, </w:t>
+      </w:r>
+      <w:r>
+        <w:t xml:space="preserve">and </w:t>
+      </w:r>
+      <w:r>
+        <w:rPr>
+          <w:b/>
+        </w:rPr>
+        <w:t>GUESS D</w:t>
+      </w:r>
+      <w:r>
+        <w:t>)</w:t>
+      </w:r>
+      <w:r>
+        <w:t>.</w:t>
+      </w:r>
+    </w:p>
+    <w:p>
+      <w:r>
+        <w:t xml:space="preserve">We can represent </w:t>
+      </w:r>
+      <w:r>
+        <w:rPr>
+          <w:b/>
+        </w:rPr>
+        <w:t>PLACE</w:t>
+      </w:r>
+      <w:r>
+        <w:t xml:space="preserve"> and </w:t>
+      </w:r>
+      <w:r>
+        <w:rPr>
+          <w:b/>
+        </w:rPr>
+        <w:t>MATCH</w:t>
+      </w:r>
+      <w:r>
+        <w:t xml:space="preserve"> as switching functions using logic gates. </w:t>
+      </w:r>
+      <w:r>
+        <w:t xml:space="preserve">Each </w:t>
+      </w:r>
+      <w:r>
+        <w:rPr>
+          <w:b/>
+        </w:rPr>
+        <w:t xml:space="preserve">GUESS </w:t>
+      </w:r>
+      <w:r>
+        <w:t xml:space="preserve">character will have its own </w:t>
+      </w:r>
+      <w:r>
+        <w:rPr>
+          <w:b/>
+        </w:rPr>
+        <w:t xml:space="preserve">PLACE </w:t>
+      </w:r>
+      <w:r>
+        <w:t xml:space="preserve">and </w:t>
+      </w:r>
+      <w:r>
+        <w:rPr>
+          <w:b/>
+        </w:rPr>
+        <w:t>MATCH</w:t>
+      </w:r>
+      <w:r>
+        <w:t xml:space="preserve"> bit, meaning we will have 4 of each.</w:t>
+      </w:r>
       <w:bookmarkStart w:id="0" w:name="_GoBack"/>
       <w:bookmarkEnd w:id="0"/>
     </w:p>
@@ -2422,20 +5338,6 @@
         <w:pStyle w:val="LabReportHeading"/>
       </w:pPr>
       <w:r>
-        <w:lastRenderedPageBreak/>
-        <w:t>Introduction</w:t>
-      </w:r>
-    </w:p>
-    <w:p>
-      <w:r>
-        <w:t>Blah</w:t>
-      </w:r>
-    </w:p>
-    <w:p>
-      <w:pPr>
-        <w:pStyle w:val="LabReportHeading"/>
-      </w:pPr>
-      <w:r>
         <w:t>Design and Implementation</w:t>
       </w:r>
     </w:p>
@@ -2455,6 +5357,7 @@
     </w:p>
     <w:p>
       <w:r>
+        <w:lastRenderedPageBreak/>
         <w:t>Blah</w:t>
       </w:r>
     </w:p>
@@ -2593,7 +5496,7 @@
           <w:rPr>
             <w:noProof/>
           </w:rPr>
-          <w:t>3</w:t>
+          <w:t>4</w:t>
         </w:r>
         <w:r>
           <w:rPr>
@@ -2854,6 +5757,7 @@
     <w:lsdException w:name="HTML Sample" w:semiHidden="1" w:unhideWhenUsed="1"/>
     <w:lsdException w:name="HTML Typewriter" w:semiHidden="1" w:unhideWhenUsed="1"/>
     <w:lsdException w:name="HTML Variable" w:semiHidden="1" w:unhideWhenUsed="1"/>
+    <w:lsdException w:name="Normal Table" w:semiHidden="1" w:unhideWhenUsed="1"/>
     <w:lsdException w:name="annotation subject" w:semiHidden="1" w:unhideWhenUsed="1"/>
     <w:lsdException w:name="No List" w:semiHidden="1" w:unhideWhenUsed="1"/>
     <w:lsdException w:name="Outline List 1" w:semiHidden="1" w:unhideWhenUsed="1"/>
@@ -2899,9 +5803,11 @@
     <w:lsdException w:name="Table Subtle 1" w:semiHidden="1" w:unhideWhenUsed="1"/>
     <w:lsdException w:name="Table Subtle 2" w:semiHidden="1" w:unhideWhenUsed="1"/>
     <w:lsdException w:name="Table Web 1" w:semiHidden="1" w:unhideWhenUsed="1"/>
+    <w:lsdException w:name="Table Web 2" w:semiHidden="1" w:unhideWhenUsed="1"/>
     <w:lsdException w:name="Table Web 3" w:semiHidden="1" w:unhideWhenUsed="1"/>
     <w:lsdException w:name="Balloon Text" w:semiHidden="1" w:unhideWhenUsed="1"/>
     <w:lsdException w:name="Table Grid" w:uiPriority="39"/>
+    <w:lsdException w:name="Table Theme" w:semiHidden="1" w:unhideWhenUsed="1"/>
     <w:lsdException w:name="Placeholder Text" w:semiHidden="1"/>
     <w:lsdException w:name="No Spacing" w:uiPriority="1" w:qFormat="1"/>
     <w:lsdException w:name="Light Shading" w:uiPriority="60"/>
@@ -3327,6 +6233,25 @@
       <w:contextualSpacing/>
     </w:pPr>
   </w:style>
+  <w:style w:type="table" w:styleId="TableGrid">
+    <w:name w:val="Table Grid"/>
+    <w:basedOn w:val="TableNormal"/>
+    <w:uiPriority w:val="39"/>
+    <w:rsid w:val="00F7771E"/>
+    <w:pPr>
+      <w:spacing w:after="0" w:line="240" w:lineRule="auto"/>
+    </w:pPr>
+    <w:tblPr>
+      <w:tblBorders>
+        <w:top w:val="single" w:sz="4" w:space="0" w:color="auto"/>
+        <w:left w:val="single" w:sz="4" w:space="0" w:color="auto"/>
+        <w:bottom w:val="single" w:sz="4" w:space="0" w:color="auto"/>
+        <w:right w:val="single" w:sz="4" w:space="0" w:color="auto"/>
+        <w:insideH w:val="single" w:sz="4" w:space="0" w:color="auto"/>
+        <w:insideV w:val="single" w:sz="4" w:space="0" w:color="auto"/>
+      </w:tblBorders>
+    </w:tblPr>
+  </w:style>
 </w:styles>
 </file>
 

</xml_diff>